<commit_message>
Logging enabled for OpenFeign
</commit_message>
<xml_diff>
--- a/GraphQL-OpenFeign-MapStruct.docx
+++ b/GraphQL-OpenFeign-MapStruct.docx
@@ -1,6 +1,6 @@
 
 <file path=word/document.xml><?xml version="1.0" encoding="utf-8"?>
-<w:document xmlns:wpc="http://schemas.microsoft.com/office/word/2010/wordprocessingCanvas" xmlns:cx="http://schemas.microsoft.com/office/drawing/2014/chartex" xmlns:cx1="http://schemas.microsoft.com/office/drawing/2015/9/8/chartex" xmlns:cx2="http://schemas.microsoft.com/office/drawing/2015/10/21/chartex" xmlns:cx3="http://schemas.microsoft.com/office/drawing/2016/5/9/chartex" xmlns:cx4="http://schemas.microsoft.com/office/drawing/2016/5/10/chartex" xmlns:cx5="http://schemas.microsoft.com/office/drawing/2016/5/11/chartex" xmlns:cx6="http://schemas.microsoft.com/office/drawing/2016/5/12/chartex" xmlns:cx7="http://schemas.microsoft.com/office/drawing/2016/5/13/chartex" xmlns:cx8="http://schemas.microsoft.com/office/drawing/2016/5/14/chartex" xmlns:mc="http://schemas.openxmlformats.org/markup-compatibility/2006" xmlns:aink="http://schemas.microsoft.com/office/drawing/2016/ink" xmlns:am3d="http://schemas.microsoft.com/office/drawing/2017/model3d" xmlns:o="urn:schemas-microsoft-com:office:office" xmlns:oel="http://schemas.microsoft.com/office/2019/extlst" xmlns:r="http://schemas.openxmlformats.org/officeDocument/2006/relationships" xmlns:m="http://schemas.openxmlformats.org/officeDocument/2006/math" xmlns:v="urn:schemas-microsoft-com:vml" xmlns:wp14="http://schemas.microsoft.com/office/word/2010/wordprocessingDrawing" xmlns:wp="http://schemas.openxmlformats.org/drawingml/2006/wordprocessingDrawing" xmlns:w10="urn:schemas-microsoft-com:office:word" xmlns:w="http://schemas.openxmlformats.org/wordprocessingml/2006/main" xmlns:w14="http://schemas.microsoft.com/office/word/2010/wordml" xmlns:w15="http://schemas.microsoft.com/office/word/2012/wordml" xmlns:w16cex="http://schemas.microsoft.com/office/word/2018/wordml/cex" xmlns:w16cid="http://schemas.microsoft.com/office/word/2016/wordml/cid" xmlns:w16="http://schemas.microsoft.com/office/word/2018/wordml" xmlns:w16du="http://schemas.microsoft.com/office/word/2023/wordml/word16du" xmlns:w16sdtdh="http://schemas.microsoft.com/office/word/2020/wordml/sdtdatahash" xmlns:w16se="http://schemas.microsoft.com/office/word/2015/wordml/symex" xmlns:wpg="http://schemas.microsoft.com/office/word/2010/wordprocessingGroup" xmlns:wpi="http://schemas.microsoft.com/office/word/2010/wordprocessingInk" xmlns:wne="http://schemas.microsoft.com/office/word/2006/wordml" xmlns:wps="http://schemas.microsoft.com/office/word/2010/wordprocessingShape" mc:Ignorable="w14 w15 w16se w16cid w16 w16cex w16sdtdh wp14">
+<w:document xmlns:wpc="http://schemas.microsoft.com/office/word/2010/wordprocessingCanvas" xmlns:cx="http://schemas.microsoft.com/office/drawing/2014/chartex" xmlns:cx1="http://schemas.microsoft.com/office/drawing/2015/9/8/chartex" xmlns:cx2="http://schemas.microsoft.com/office/drawing/2015/10/21/chartex" xmlns:cx3="http://schemas.microsoft.com/office/drawing/2016/5/9/chartex" xmlns:cx4="http://schemas.microsoft.com/office/drawing/2016/5/10/chartex" xmlns:cx5="http://schemas.microsoft.com/office/drawing/2016/5/11/chartex" xmlns:cx6="http://schemas.microsoft.com/office/drawing/2016/5/12/chartex" xmlns:cx7="http://schemas.microsoft.com/office/drawing/2016/5/13/chartex" xmlns:cx8="http://schemas.microsoft.com/office/drawing/2016/5/14/chartex" xmlns:mc="http://schemas.openxmlformats.org/markup-compatibility/2006" xmlns:aink="http://schemas.microsoft.com/office/drawing/2016/ink" xmlns:am3d="http://schemas.microsoft.com/office/drawing/2017/model3d" xmlns:o="urn:schemas-microsoft-com:office:office" xmlns:oel="http://schemas.microsoft.com/office/2019/extlst" xmlns:r="http://schemas.openxmlformats.org/officeDocument/2006/relationships" xmlns:m="http://schemas.openxmlformats.org/officeDocument/2006/math" xmlns:v="urn:schemas-microsoft-com:vml" xmlns:wp14="http://schemas.microsoft.com/office/word/2010/wordprocessingDrawing" xmlns:wp="http://schemas.openxmlformats.org/drawingml/2006/wordprocessingDrawing" xmlns:w10="urn:schemas-microsoft-com:office:word" xmlns:w="http://schemas.openxmlformats.org/wordprocessingml/2006/main" xmlns:w14="http://schemas.microsoft.com/office/word/2010/wordml" xmlns:w15="http://schemas.microsoft.com/office/word/2012/wordml" xmlns:w16cex="http://schemas.microsoft.com/office/word/2018/wordml/cex" xmlns:w16cid="http://schemas.microsoft.com/office/word/2016/wordml/cid" xmlns:w16="http://schemas.microsoft.com/office/word/2018/wordml" xmlns:w16sdtdh="http://schemas.microsoft.com/office/word/2020/wordml/sdtdatahash" xmlns:w16se="http://schemas.microsoft.com/office/word/2015/wordml/symex" xmlns:wpg="http://schemas.microsoft.com/office/word/2010/wordprocessingGroup" xmlns:wpi="http://schemas.microsoft.com/office/word/2010/wordprocessingInk" xmlns:wne="http://schemas.microsoft.com/office/word/2006/wordml" xmlns:wps="http://schemas.microsoft.com/office/word/2010/wordprocessingShape" mc:Ignorable="w14 w15 w16se w16cid w16 w16cex w16sdtdh wp14">
   <w:body>
     <w:sdt>
       <w:sdtPr>
@@ -980,7 +980,7 @@
               </wp:anchor>
             </w:drawing>
           </mc:Choice>
-          <mc:Fallback>
+          <mc:Fallback xmlns:w16du="http://schemas.microsoft.com/office/word/2023/wordml/word16du">
             <w:pict>
               <v:rect w14:anchorId="6DE76804" id="Rectangle 5" o:spid="_x0000_s1026" style="position:absolute;margin-left:257.25pt;margin-top:136.5pt;width:27pt;height:23.25pt;z-index:251668480;visibility:visible;mso-wrap-style:square;mso-wrap-distance-left:9pt;mso-wrap-distance-top:0;mso-wrap-distance-right:9pt;mso-wrap-distance-bottom:0;mso-position-horizontal:absolute;mso-position-horizontal-relative:text;mso-position-vertical:absolute;mso-position-vertical-relative:text;v-text-anchor:middle" o:gfxdata="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" fillcolor="white [3212]" strokecolor="#1f3763 [1604]" strokeweight="1pt"/>
             </w:pict>
@@ -1053,7 +1053,7 @@
               </wp:anchor>
             </w:drawing>
           </mc:Choice>
-          <mc:Fallback>
+          <mc:Fallback xmlns:w16du="http://schemas.microsoft.com/office/word/2023/wordml/word16du">
             <w:pict>
               <v:rect w14:anchorId="1D8BDFBD" id="Rectangle 5" o:spid="_x0000_s1026" style="position:absolute;margin-left:255pt;margin-top:66pt;width:27pt;height:23.25pt;z-index:251666432;visibility:visible;mso-wrap-style:square;mso-wrap-distance-left:9pt;mso-wrap-distance-top:0;mso-wrap-distance-right:9pt;mso-wrap-distance-bottom:0;mso-position-horizontal:absolute;mso-position-horizontal-relative:text;mso-position-vertical:absolute;mso-position-vertical-relative:text;v-text-anchor:middle" o:gfxdata="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" fillcolor="white [3212]" strokecolor="#1f3763 [1604]" strokeweight="1pt"/>
             </w:pict>
@@ -1123,7 +1123,7 @@
               </wp:anchor>
             </w:drawing>
           </mc:Choice>
-          <mc:Fallback>
+          <mc:Fallback xmlns:w16du="http://schemas.microsoft.com/office/word/2023/wordml/word16du">
             <w:pict>
               <v:rect w14:anchorId="153BD892" id="Rectangle 4" o:spid="_x0000_s1026" style="position:absolute;margin-left:267.75pt;margin-top:124.5pt;width:167.25pt;height:50.25pt;z-index:251663360;visibility:visible;mso-wrap-style:square;mso-wrap-distance-left:9pt;mso-wrap-distance-top:0;mso-wrap-distance-right:9pt;mso-wrap-distance-bottom:0;mso-position-horizontal:absolute;mso-position-horizontal-relative:text;mso-position-vertical:absolute;mso-position-vertical-relative:text;v-text-anchor:middle" o:gfxdata="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" fillcolor="#4472c4 [3204]" strokecolor="#1f3763 [1604]" strokeweight="1pt"/>
             </w:pict>
@@ -1193,7 +1193,7 @@
               </wp:anchor>
             </w:drawing>
           </mc:Choice>
-          <mc:Fallback>
+          <mc:Fallback xmlns:w16du="http://schemas.microsoft.com/office/word/2023/wordml/word16du">
             <w:pict>
               <v:rect w14:anchorId="046E8B34" id="Rectangle 4" o:spid="_x0000_s1026" style="position:absolute;margin-left:266.25pt;margin-top:54pt;width:167.25pt;height:50.25pt;z-index:251661312;visibility:visible;mso-wrap-style:square;mso-wrap-distance-left:9pt;mso-wrap-distance-top:0;mso-wrap-distance-right:9pt;mso-wrap-distance-bottom:0;mso-position-horizontal:absolute;mso-position-horizontal-relative:text;mso-position-vertical:absolute;mso-position-vertical-relative:text;v-text-anchor:middle" o:gfxdata="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" fillcolor="#4472c4 [3204]" strokecolor="#1f3763 [1604]" strokeweight="1pt"/>
             </w:pict>
@@ -1214,6 +1214,7 @@
         </w:rPr>
         <w:tab/>
       </w:r>
+      <w:proofErr w:type="spellStart"/>
       <w:r>
         <w:rPr>
           <w:sz w:val="24"/>
@@ -1221,6 +1222,7 @@
         </w:rPr>
         <w:t>Modulith</w:t>
       </w:r>
+      <w:proofErr w:type="spellEnd"/>
     </w:p>
     <w:p>
       <w:pPr>
@@ -1617,7 +1619,7 @@
               </wp:anchor>
             </w:drawing>
           </mc:Choice>
-          <mc:Fallback>
+          <mc:Fallback xmlns:w16du="http://schemas.microsoft.com/office/word/2023/wordml/word16du">
             <w:pict>
               <v:shapetype w14:anchorId="216361A8" id="_x0000_t34" coordsize="21600,21600" o:spt="34" o:oned="t" adj="10800" path="m,l@0,0@0,21600,21600,21600e" filled="f">
                 <v:stroke joinstyle="miter"/>
@@ -1778,8 +1780,13 @@
                         <w:txbxContent>
                           <w:p>
                             <w:r>
-                              <w:t xml:space="preserve">     GraphQL</w:t>
+                              <w:t xml:space="preserve">     </w:t>
                             </w:r>
+                            <w:proofErr w:type="spellStart"/>
+                            <w:r>
+                              <w:t>GraphQL</w:t>
+                            </w:r>
+                            <w:proofErr w:type="spellEnd"/>
                           </w:p>
                         </w:txbxContent>
                       </wps:txbx>
@@ -1808,8 +1815,13 @@
                   <w:txbxContent>
                     <w:p>
                       <w:r>
-                        <w:t xml:space="preserve">     GraphQL</w:t>
+                        <w:t xml:space="preserve">     </w:t>
                       </w:r>
+                      <w:proofErr w:type="spellStart"/>
+                      <w:r>
+                        <w:t>GraphQL</w:t>
+                      </w:r>
+                      <w:proofErr w:type="spellEnd"/>
                     </w:p>
                   </w:txbxContent>
                 </v:textbox>
@@ -1893,7 +1905,7 @@
               </wp:anchor>
             </w:drawing>
           </mc:Choice>
-          <mc:Fallback>
+          <mc:Fallback xmlns:w16du="http://schemas.microsoft.com/office/word/2023/wordml/word16du">
             <w:pict>
               <v:shapetype w14:anchorId="16516552" id="_x0000_t34" coordsize="21600,21600" o:spt="34" o:oned="t" adj="10800" path="m,l@0,0@0,21600,21600,21600e" filled="f">
                 <v:stroke joinstyle="miter"/>
@@ -1972,7 +1984,7 @@
               </wp:anchor>
             </w:drawing>
           </mc:Choice>
-          <mc:Fallback>
+          <mc:Fallback xmlns:w16du="http://schemas.microsoft.com/office/word/2023/wordml/word16du">
             <w:pict>
               <v:shapetype w14:anchorId="107CD7DF" id="_x0000_t32" coordsize="21600,21600" o:spt="32" o:oned="t" path="m,l21600,21600e" filled="f">
                 <v:path arrowok="t" fillok="f" o:connecttype="none"/>
@@ -2046,7 +2058,7 @@
               </wp:anchor>
             </w:drawing>
           </mc:Choice>
-          <mc:Fallback>
+          <mc:Fallback xmlns:w16du="http://schemas.microsoft.com/office/word/2023/wordml/word16du">
             <w:pict>
               <v:shape w14:anchorId="4054DBCE" id="Connector: Elbow 2" o:spid="_x0000_s1026" type="#_x0000_t34" style="position:absolute;margin-left:167.25pt;margin-top:5.25pt;width:91.5pt;height:12.75pt;flip:y;z-index:251672576;visibility:visible;mso-wrap-style:square;mso-wrap-distance-left:9pt;mso-wrap-distance-top:0;mso-wrap-distance-right:9pt;mso-wrap-distance-bottom:0;mso-position-horizontal:absolute;mso-position-horizontal-relative:text;mso-position-vertical:absolute;mso-position-vertical-relative:text" o:gfxdata="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" adj="10269" strokecolor="#4472c4 [3204]" strokeweight=".5pt">
                 <v:stroke endarrow="block"/>
@@ -2296,7 +2308,7 @@
               </wp:anchor>
             </w:drawing>
           </mc:Choice>
-          <mc:Fallback>
+          <mc:Fallback xmlns:w16du="http://schemas.microsoft.com/office/word/2023/wordml/word16du">
             <w:pict>
               <v:rect w14:anchorId="13F90205" id="Rectangle 4" o:spid="_x0000_s1026" style="position:absolute;margin-left:274.75pt;margin-top:15.1pt;width:167.25pt;height:50.25pt;z-index:251665408;visibility:visible;mso-wrap-style:square;mso-wrap-distance-left:9pt;mso-wrap-distance-top:0;mso-wrap-distance-right:9pt;mso-wrap-distance-bottom:0;mso-position-horizontal:absolute;mso-position-horizontal-relative:text;mso-position-vertical:absolute;mso-position-vertical-relative:text;v-text-anchor:middle" o:gfxdata="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" fillcolor="#4472c4 [3204]" strokecolor="#1f3763 [1604]" strokeweight="1pt"/>
             </w:pict>
@@ -2381,7 +2393,7 @@
               </wp:anchor>
             </w:drawing>
           </mc:Choice>
-          <mc:Fallback>
+          <mc:Fallback xmlns:w16du="http://schemas.microsoft.com/office/word/2023/wordml/word16du">
             <w:pict>
               <v:rect w14:anchorId="0DD3347B" id="Rectangle 5" o:spid="_x0000_s1026" style="position:absolute;margin-left:268.75pt;margin-top:6.55pt;width:27pt;height:23.25pt;z-index:251670528;visibility:visible;mso-wrap-style:square;mso-wrap-distance-left:9pt;mso-wrap-distance-top:0;mso-wrap-distance-right:9pt;mso-wrap-distance-bottom:0;mso-position-horizontal:absolute;mso-position-horizontal-relative:text;mso-position-vertical:absolute;mso-position-vertical-relative:text;v-text-anchor:middle" o:gfxdata="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" fillcolor="white [3212]" strokecolor="#1f3763 [1604]" strokeweight="1pt"/>
             </w:pict>
@@ -2394,19 +2406,29 @@
           <w:szCs w:val="24"/>
         </w:rPr>
         <w:tab/>
+      </w:r>
+      <w:proofErr w:type="spellStart"/>
+      <w:r>
+        <w:rPr>
+          <w:sz w:val="24"/>
+          <w:szCs w:val="24"/>
+        </w:rPr>
         <w:t>Modulith</w:t>
       </w:r>
+      <w:proofErr w:type="spellEnd"/>
     </w:p>
     <w:p>
       <w:pPr>
         <w:pStyle w:val="Heading1"/>
       </w:pPr>
       <w:bookmarkStart w:id="0" w:name="_Toc138080092"/>
+      <w:proofErr w:type="spellStart"/>
       <w:r>
         <w:lastRenderedPageBreak/>
         <w:t>GraphQL</w:t>
       </w:r>
       <w:bookmarkEnd w:id="0"/>
+      <w:proofErr w:type="spellEnd"/>
     </w:p>
     <w:p/>
     <w:p>
@@ -2424,8 +2446,17 @@
           <w:sz w:val="24"/>
           <w:szCs w:val="24"/>
         </w:rPr>
-        <w:t>Sa klasi</w:t>
-      </w:r>
+        <w:t xml:space="preserve">Sa </w:t>
+      </w:r>
+      <w:proofErr w:type="spellStart"/>
+      <w:r>
+        <w:rPr>
+          <w:sz w:val="24"/>
+          <w:szCs w:val="24"/>
+        </w:rPr>
+        <w:t>klasi</w:t>
+      </w:r>
+      <w:proofErr w:type="spellEnd"/>
       <w:r>
         <w:rPr>
           <w:sz w:val="24"/>
@@ -2542,8 +2573,17 @@
           <w:sz w:val="24"/>
           <w:szCs w:val="24"/>
         </w:rPr>
-        <w:t xml:space="preserve"> (mogu</w:t>
-      </w:r>
+        <w:t xml:space="preserve"> (</w:t>
+      </w:r>
+      <w:proofErr w:type="spellStart"/>
+      <w:r>
+        <w:rPr>
+          <w:sz w:val="24"/>
+          <w:szCs w:val="24"/>
+        </w:rPr>
+        <w:t>mogu</w:t>
+      </w:r>
+      <w:proofErr w:type="spellEnd"/>
       <w:r>
         <w:rPr>
           <w:sz w:val="24"/>
@@ -2681,7 +2721,23 @@
           <w:szCs w:val="24"/>
           <w:lang w:val="sr-Latn-BA"/>
         </w:rPr>
-        <w:t>Svaki tip ima određena polja, koja mogu biti skalarne vrijednosti ili kompleksni objekti (koje ćemo takođe samostalno definisati). GraphQL ima predefinisane sledeće skalarne vrijednosti</w:t>
+        <w:t>Svaki tip ima određena polja, koja mogu biti skalarne vrijednosti ili kompleksni objekti (koje ćemo takođe samostalno definisati). GraphQL ima predefinisane sl</w:t>
+      </w:r>
+      <w:r>
+        <w:rPr>
+          <w:sz w:val="24"/>
+          <w:szCs w:val="24"/>
+          <w:lang w:val="sr-Latn-BA"/>
+        </w:rPr>
+        <w:t>j</w:t>
+      </w:r>
+      <w:r>
+        <w:rPr>
+          <w:sz w:val="24"/>
+          <w:szCs w:val="24"/>
+          <w:lang w:val="sr-Latn-BA"/>
+        </w:rPr>
+        <w:t>edeće skalarne vrijednosti</w:t>
       </w:r>
       <w:r>
         <w:rPr>
@@ -2785,7 +2841,119 @@
           <w:sz w:val="24"/>
           <w:szCs w:val="24"/>
         </w:rPr>
-        <w:t>. Da bi tip polja definisali kao listu koristimo uglaste zagrade.</w:t>
+        <w:t xml:space="preserve">. Da bi tip </w:t>
+      </w:r>
+      <w:proofErr w:type="spellStart"/>
+      <w:r>
+        <w:rPr>
+          <w:sz w:val="24"/>
+          <w:szCs w:val="24"/>
+        </w:rPr>
+        <w:t>polja</w:t>
+      </w:r>
+      <w:proofErr w:type="spellEnd"/>
+      <w:r>
+        <w:rPr>
+          <w:sz w:val="24"/>
+          <w:szCs w:val="24"/>
+        </w:rPr>
+        <w:t xml:space="preserve"> </w:t>
+      </w:r>
+      <w:proofErr w:type="spellStart"/>
+      <w:r>
+        <w:rPr>
+          <w:sz w:val="24"/>
+          <w:szCs w:val="24"/>
+        </w:rPr>
+        <w:t>definisali</w:t>
+      </w:r>
+      <w:proofErr w:type="spellEnd"/>
+      <w:r>
+        <w:rPr>
+          <w:sz w:val="24"/>
+          <w:szCs w:val="24"/>
+        </w:rPr>
+        <w:t xml:space="preserve"> </w:t>
+      </w:r>
+      <w:proofErr w:type="spellStart"/>
+      <w:r>
+        <w:rPr>
+          <w:sz w:val="24"/>
+          <w:szCs w:val="24"/>
+        </w:rPr>
+        <w:t>kao</w:t>
+      </w:r>
+      <w:proofErr w:type="spellEnd"/>
+      <w:r>
+        <w:rPr>
+          <w:sz w:val="24"/>
+          <w:szCs w:val="24"/>
+        </w:rPr>
+        <w:t xml:space="preserve"> </w:t>
+      </w:r>
+      <w:proofErr w:type="spellStart"/>
+      <w:r>
+        <w:rPr>
+          <w:sz w:val="24"/>
+          <w:szCs w:val="24"/>
+        </w:rPr>
+        <w:t>listu</w:t>
+      </w:r>
+      <w:proofErr w:type="spellEnd"/>
+      <w:r>
+        <w:rPr>
+          <w:sz w:val="24"/>
+          <w:szCs w:val="24"/>
+        </w:rPr>
+        <w:t xml:space="preserve"> </w:t>
+      </w:r>
+      <w:proofErr w:type="spellStart"/>
+      <w:r>
+        <w:rPr>
+          <w:sz w:val="24"/>
+          <w:szCs w:val="24"/>
+        </w:rPr>
+        <w:t>koristimo</w:t>
+      </w:r>
+      <w:proofErr w:type="spellEnd"/>
+      <w:r>
+        <w:rPr>
+          <w:sz w:val="24"/>
+          <w:szCs w:val="24"/>
+        </w:rPr>
+        <w:t xml:space="preserve"> </w:t>
+      </w:r>
+      <w:proofErr w:type="spellStart"/>
+      <w:r>
+        <w:rPr>
+          <w:sz w:val="24"/>
+          <w:szCs w:val="24"/>
+        </w:rPr>
+        <w:t>uglaste</w:t>
+      </w:r>
+      <w:proofErr w:type="spellEnd"/>
+      <w:r>
+        <w:rPr>
+          <w:sz w:val="24"/>
+          <w:szCs w:val="24"/>
+        </w:rPr>
+        <w:t xml:space="preserve"> </w:t>
+      </w:r>
+      <w:proofErr w:type="spellStart"/>
+      <w:r>
+        <w:rPr>
+          <w:sz w:val="24"/>
+          <w:szCs w:val="24"/>
+        </w:rPr>
+        <w:t>zagrade</w:t>
+      </w:r>
+      <w:proofErr w:type="spellEnd"/>
+      <w:r>
+        <w:rPr>
+          <w:sz w:val="24"/>
+          <w:szCs w:val="24"/>
+        </w:rPr>
+        <w:t>.</w:t>
       </w:r>
     </w:p>
     <w:p>
@@ -2972,17 +3140,33 @@
         <w:tab/>
         <w:t xml:space="preserve">Kada radimo sa GraphQL-om naša aplikacija (tj. naš gateway) ima samo jedan endpoint, u našem slučaju: </w:t>
       </w:r>
-      <w:hyperlink r:id="rId17" w:history="1">
-        <w:r>
-          <w:rPr>
-            <w:rStyle w:val="Hyperlink"/>
-            <w:sz w:val="24"/>
-            <w:szCs w:val="24"/>
-            <w:lang w:val="sr-Latn-BA"/>
-          </w:rPr>
-          <w:t>http://localhost:8080/graphql</w:t>
-        </w:r>
-      </w:hyperlink>
+      <w:r>
+        <w:fldChar w:fldCharType="begin"/>
+      </w:r>
+      <w:r>
+        <w:instrText>HYPERLINK "http://localhost:8080/graphql"</w:instrText>
+      </w:r>
+      <w:r>
+        <w:fldChar w:fldCharType="separate"/>
+      </w:r>
+      <w:r>
+        <w:rPr>
+          <w:rStyle w:val="Hyperlink"/>
+          <w:sz w:val="24"/>
+          <w:szCs w:val="24"/>
+          <w:lang w:val="sr-Latn-BA"/>
+        </w:rPr>
+        <w:t>http://localhost:8080/graphql</w:t>
+      </w:r>
+      <w:r>
+        <w:rPr>
+          <w:rStyle w:val="Hyperlink"/>
+          <w:sz w:val="24"/>
+          <w:szCs w:val="24"/>
+          <w:lang w:val="sr-Latn-BA"/>
+        </w:rPr>
+        <w:fldChar w:fldCharType="end"/>
+      </w:r>
       <w:r>
         <w:rPr>
           <w:sz w:val="24"/>
@@ -3079,7 +3263,7 @@
                     <pic:cNvPicPr/>
                   </pic:nvPicPr>
                   <pic:blipFill>
-                    <a:blip r:embed="rId18"/>
+                    <a:blip r:embed="rId17"/>
                     <a:stretch>
                       <a:fillRect/>
                     </a:stretch>
@@ -3114,14 +3298,375 @@
           <w:szCs w:val="24"/>
         </w:rPr>
         <w:tab/>
-        <w:t xml:space="preserve">U šemi je </w:t>
-      </w:r>
-      <w:r>
-        <w:rPr>
-          <w:sz w:val="24"/>
-          <w:szCs w:val="24"/>
-        </w:rPr>
-        <w:t xml:space="preserve">dozvoljeno da postoji samo 1 root query objekat, dakle ne možemo ga razdvajati u više fajlova. Vidimo da u našem Query objektu mi definišemo da će naša aplikacija biti sposobna da odgovori na sljedeće zahtjeve: </w:t>
+        <w:t xml:space="preserve">U </w:t>
+      </w:r>
+      <w:proofErr w:type="spellStart"/>
+      <w:r>
+        <w:rPr>
+          <w:sz w:val="24"/>
+          <w:szCs w:val="24"/>
+        </w:rPr>
+        <w:t>šemi</w:t>
+      </w:r>
+      <w:proofErr w:type="spellEnd"/>
+      <w:r>
+        <w:rPr>
+          <w:sz w:val="24"/>
+          <w:szCs w:val="24"/>
+        </w:rPr>
+        <w:t xml:space="preserve"> je </w:t>
+      </w:r>
+      <w:proofErr w:type="spellStart"/>
+      <w:r>
+        <w:rPr>
+          <w:sz w:val="24"/>
+          <w:szCs w:val="24"/>
+        </w:rPr>
+        <w:t>dozvoljeno</w:t>
+      </w:r>
+      <w:proofErr w:type="spellEnd"/>
+      <w:r>
+        <w:rPr>
+          <w:sz w:val="24"/>
+          <w:szCs w:val="24"/>
+        </w:rPr>
+        <w:t xml:space="preserve"> da </w:t>
+      </w:r>
+      <w:proofErr w:type="spellStart"/>
+      <w:r>
+        <w:rPr>
+          <w:sz w:val="24"/>
+          <w:szCs w:val="24"/>
+        </w:rPr>
+        <w:t>postoji</w:t>
+      </w:r>
+      <w:proofErr w:type="spellEnd"/>
+      <w:r>
+        <w:rPr>
+          <w:sz w:val="24"/>
+          <w:szCs w:val="24"/>
+        </w:rPr>
+        <w:t xml:space="preserve"> </w:t>
+      </w:r>
+      <w:proofErr w:type="spellStart"/>
+      <w:r>
+        <w:rPr>
+          <w:sz w:val="24"/>
+          <w:szCs w:val="24"/>
+        </w:rPr>
+        <w:t>samo</w:t>
+      </w:r>
+      <w:proofErr w:type="spellEnd"/>
+      <w:r>
+        <w:rPr>
+          <w:sz w:val="24"/>
+          <w:szCs w:val="24"/>
+        </w:rPr>
+        <w:t xml:space="preserve"> 1 root query </w:t>
+      </w:r>
+      <w:proofErr w:type="spellStart"/>
+      <w:r>
+        <w:rPr>
+          <w:sz w:val="24"/>
+          <w:szCs w:val="24"/>
+        </w:rPr>
+        <w:t>objekat</w:t>
+      </w:r>
+      <w:proofErr w:type="spellEnd"/>
+      <w:r>
+        <w:rPr>
+          <w:sz w:val="24"/>
+          <w:szCs w:val="24"/>
+        </w:rPr>
+        <w:t xml:space="preserve">, </w:t>
+      </w:r>
+      <w:proofErr w:type="spellStart"/>
+      <w:r>
+        <w:rPr>
+          <w:sz w:val="24"/>
+          <w:szCs w:val="24"/>
+        </w:rPr>
+        <w:t>dakle</w:t>
+      </w:r>
+      <w:proofErr w:type="spellEnd"/>
+      <w:r>
+        <w:rPr>
+          <w:sz w:val="24"/>
+          <w:szCs w:val="24"/>
+        </w:rPr>
+        <w:t xml:space="preserve"> ne </w:t>
+      </w:r>
+      <w:proofErr w:type="spellStart"/>
+      <w:r>
+        <w:rPr>
+          <w:sz w:val="24"/>
+          <w:szCs w:val="24"/>
+        </w:rPr>
+        <w:t>možemo</w:t>
+      </w:r>
+      <w:proofErr w:type="spellEnd"/>
+      <w:r>
+        <w:rPr>
+          <w:sz w:val="24"/>
+          <w:szCs w:val="24"/>
+        </w:rPr>
+        <w:t xml:space="preserve"> ga </w:t>
+      </w:r>
+      <w:proofErr w:type="spellStart"/>
+      <w:r>
+        <w:rPr>
+          <w:sz w:val="24"/>
+          <w:szCs w:val="24"/>
+        </w:rPr>
+        <w:t>razdvajati</w:t>
+      </w:r>
+      <w:proofErr w:type="spellEnd"/>
+      <w:r>
+        <w:rPr>
+          <w:sz w:val="24"/>
+          <w:szCs w:val="24"/>
+        </w:rPr>
+        <w:t xml:space="preserve"> u </w:t>
+      </w:r>
+      <w:proofErr w:type="spellStart"/>
+      <w:r>
+        <w:rPr>
+          <w:sz w:val="24"/>
+          <w:szCs w:val="24"/>
+        </w:rPr>
+        <w:t>više</w:t>
+      </w:r>
+      <w:proofErr w:type="spellEnd"/>
+      <w:r>
+        <w:rPr>
+          <w:sz w:val="24"/>
+          <w:szCs w:val="24"/>
+        </w:rPr>
+        <w:t xml:space="preserve"> </w:t>
+      </w:r>
+      <w:proofErr w:type="spellStart"/>
+      <w:r>
+        <w:rPr>
+          <w:sz w:val="24"/>
+          <w:szCs w:val="24"/>
+        </w:rPr>
+        <w:t>fajlova</w:t>
+      </w:r>
+      <w:proofErr w:type="spellEnd"/>
+      <w:r>
+        <w:rPr>
+          <w:sz w:val="24"/>
+          <w:szCs w:val="24"/>
+        </w:rPr>
+        <w:t xml:space="preserve">. </w:t>
+      </w:r>
+      <w:proofErr w:type="spellStart"/>
+      <w:r>
+        <w:rPr>
+          <w:sz w:val="24"/>
+          <w:szCs w:val="24"/>
+        </w:rPr>
+        <w:t>Vidimo</w:t>
+      </w:r>
+      <w:proofErr w:type="spellEnd"/>
+      <w:r>
+        <w:rPr>
+          <w:sz w:val="24"/>
+          <w:szCs w:val="24"/>
+        </w:rPr>
+        <w:t xml:space="preserve"> da u </w:t>
+      </w:r>
+      <w:proofErr w:type="spellStart"/>
+      <w:r>
+        <w:rPr>
+          <w:sz w:val="24"/>
+          <w:szCs w:val="24"/>
+        </w:rPr>
+        <w:t>našem</w:t>
+      </w:r>
+      <w:proofErr w:type="spellEnd"/>
+      <w:r>
+        <w:rPr>
+          <w:sz w:val="24"/>
+          <w:szCs w:val="24"/>
+        </w:rPr>
+        <w:t xml:space="preserve"> Query </w:t>
+      </w:r>
+      <w:proofErr w:type="spellStart"/>
+      <w:r>
+        <w:rPr>
+          <w:sz w:val="24"/>
+          <w:szCs w:val="24"/>
+        </w:rPr>
+        <w:t>objektu</w:t>
+      </w:r>
+      <w:proofErr w:type="spellEnd"/>
+      <w:r>
+        <w:rPr>
+          <w:sz w:val="24"/>
+          <w:szCs w:val="24"/>
+        </w:rPr>
+        <w:t xml:space="preserve"> mi </w:t>
+      </w:r>
+      <w:proofErr w:type="spellStart"/>
+      <w:r>
+        <w:rPr>
+          <w:sz w:val="24"/>
+          <w:szCs w:val="24"/>
+        </w:rPr>
+        <w:t>definišemo</w:t>
+      </w:r>
+      <w:proofErr w:type="spellEnd"/>
+      <w:r>
+        <w:rPr>
+          <w:sz w:val="24"/>
+          <w:szCs w:val="24"/>
+        </w:rPr>
+        <w:t xml:space="preserve"> da </w:t>
+      </w:r>
+      <w:proofErr w:type="spellStart"/>
+      <w:r>
+        <w:rPr>
+          <w:sz w:val="24"/>
+          <w:szCs w:val="24"/>
+        </w:rPr>
+        <w:t>će</w:t>
+      </w:r>
+      <w:proofErr w:type="spellEnd"/>
+      <w:r>
+        <w:rPr>
+          <w:sz w:val="24"/>
+          <w:szCs w:val="24"/>
+        </w:rPr>
+        <w:t xml:space="preserve"> </w:t>
+      </w:r>
+      <w:proofErr w:type="spellStart"/>
+      <w:r>
+        <w:rPr>
+          <w:sz w:val="24"/>
+          <w:szCs w:val="24"/>
+        </w:rPr>
+        <w:t>naša</w:t>
+      </w:r>
+      <w:proofErr w:type="spellEnd"/>
+      <w:r>
+        <w:rPr>
+          <w:sz w:val="24"/>
+          <w:szCs w:val="24"/>
+        </w:rPr>
+        <w:t xml:space="preserve"> </w:t>
+      </w:r>
+      <w:proofErr w:type="spellStart"/>
+      <w:r>
+        <w:rPr>
+          <w:sz w:val="24"/>
+          <w:szCs w:val="24"/>
+        </w:rPr>
+        <w:t>aplikacija</w:t>
+      </w:r>
+      <w:proofErr w:type="spellEnd"/>
+      <w:r>
+        <w:rPr>
+          <w:sz w:val="24"/>
+          <w:szCs w:val="24"/>
+        </w:rPr>
+        <w:t xml:space="preserve"> </w:t>
+      </w:r>
+      <w:proofErr w:type="spellStart"/>
+      <w:r>
+        <w:rPr>
+          <w:sz w:val="24"/>
+          <w:szCs w:val="24"/>
+        </w:rPr>
+        <w:t>biti</w:t>
+      </w:r>
+      <w:proofErr w:type="spellEnd"/>
+      <w:r>
+        <w:rPr>
+          <w:sz w:val="24"/>
+          <w:szCs w:val="24"/>
+        </w:rPr>
+        <w:t xml:space="preserve"> </w:t>
+      </w:r>
+      <w:proofErr w:type="spellStart"/>
+      <w:r>
+        <w:rPr>
+          <w:sz w:val="24"/>
+          <w:szCs w:val="24"/>
+        </w:rPr>
+        <w:t>sposobna</w:t>
+      </w:r>
+      <w:proofErr w:type="spellEnd"/>
+      <w:r>
+        <w:rPr>
+          <w:sz w:val="24"/>
+          <w:szCs w:val="24"/>
+        </w:rPr>
+        <w:t xml:space="preserve"> da </w:t>
+      </w:r>
+      <w:proofErr w:type="spellStart"/>
+      <w:r>
+        <w:rPr>
+          <w:sz w:val="24"/>
+          <w:szCs w:val="24"/>
+        </w:rPr>
+        <w:t>odgovori</w:t>
+      </w:r>
+      <w:proofErr w:type="spellEnd"/>
+      <w:r>
+        <w:rPr>
+          <w:sz w:val="24"/>
+          <w:szCs w:val="24"/>
+        </w:rPr>
+        <w:t xml:space="preserve"> </w:t>
+      </w:r>
+      <w:proofErr w:type="spellStart"/>
+      <w:r>
+        <w:rPr>
+          <w:sz w:val="24"/>
+          <w:szCs w:val="24"/>
+        </w:rPr>
+        <w:t>na</w:t>
+      </w:r>
+      <w:proofErr w:type="spellEnd"/>
+      <w:r>
+        <w:rPr>
+          <w:sz w:val="24"/>
+          <w:szCs w:val="24"/>
+        </w:rPr>
+        <w:t xml:space="preserve"> </w:t>
+      </w:r>
+      <w:proofErr w:type="spellStart"/>
+      <w:r>
+        <w:rPr>
+          <w:sz w:val="24"/>
+          <w:szCs w:val="24"/>
+        </w:rPr>
+        <w:t>sljedeće</w:t>
+      </w:r>
+      <w:proofErr w:type="spellEnd"/>
+      <w:r>
+        <w:rPr>
+          <w:sz w:val="24"/>
+          <w:szCs w:val="24"/>
+        </w:rPr>
+        <w:t xml:space="preserve"> </w:t>
+      </w:r>
+      <w:proofErr w:type="spellStart"/>
+      <w:r>
+        <w:rPr>
+          <w:sz w:val="24"/>
+          <w:szCs w:val="24"/>
+        </w:rPr>
+        <w:t>zahtjeve</w:t>
+      </w:r>
+      <w:proofErr w:type="spellEnd"/>
+      <w:r>
+        <w:rPr>
+          <w:sz w:val="24"/>
+          <w:szCs w:val="24"/>
+        </w:rPr>
+        <w:t xml:space="preserve">: </w:t>
       </w:r>
     </w:p>
     <w:p>
@@ -3142,7 +3687,151 @@
           <w:sz w:val="24"/>
           <w:szCs w:val="24"/>
         </w:rPr>
-        <w:t>da vrati listu svih customer-a u formi CustomerResponse objekata, koji su ranije prikazani,</w:t>
+        <w:t xml:space="preserve">da </w:t>
+      </w:r>
+      <w:proofErr w:type="spellStart"/>
+      <w:r>
+        <w:rPr>
+          <w:sz w:val="24"/>
+          <w:szCs w:val="24"/>
+        </w:rPr>
+        <w:t>vrati</w:t>
+      </w:r>
+      <w:proofErr w:type="spellEnd"/>
+      <w:r>
+        <w:rPr>
+          <w:sz w:val="24"/>
+          <w:szCs w:val="24"/>
+        </w:rPr>
+        <w:t xml:space="preserve"> </w:t>
+      </w:r>
+      <w:proofErr w:type="spellStart"/>
+      <w:r>
+        <w:rPr>
+          <w:sz w:val="24"/>
+          <w:szCs w:val="24"/>
+        </w:rPr>
+        <w:t>listu</w:t>
+      </w:r>
+      <w:proofErr w:type="spellEnd"/>
+      <w:r>
+        <w:rPr>
+          <w:sz w:val="24"/>
+          <w:szCs w:val="24"/>
+        </w:rPr>
+        <w:t xml:space="preserve"> </w:t>
+      </w:r>
+      <w:proofErr w:type="spellStart"/>
+      <w:r>
+        <w:rPr>
+          <w:sz w:val="24"/>
+          <w:szCs w:val="24"/>
+        </w:rPr>
+        <w:t>svih</w:t>
+      </w:r>
+      <w:proofErr w:type="spellEnd"/>
+      <w:r>
+        <w:rPr>
+          <w:sz w:val="24"/>
+          <w:szCs w:val="24"/>
+        </w:rPr>
+        <w:t xml:space="preserve"> customer-a u </w:t>
+      </w:r>
+      <w:proofErr w:type="spellStart"/>
+      <w:r>
+        <w:rPr>
+          <w:sz w:val="24"/>
+          <w:szCs w:val="24"/>
+        </w:rPr>
+        <w:t>formi</w:t>
+      </w:r>
+      <w:proofErr w:type="spellEnd"/>
+      <w:r>
+        <w:rPr>
+          <w:sz w:val="24"/>
+          <w:szCs w:val="24"/>
+        </w:rPr>
+        <w:t xml:space="preserve"> </w:t>
+      </w:r>
+      <w:proofErr w:type="spellStart"/>
+      <w:r>
+        <w:rPr>
+          <w:sz w:val="24"/>
+          <w:szCs w:val="24"/>
+        </w:rPr>
+        <w:t>CustomerResponse</w:t>
+      </w:r>
+      <w:proofErr w:type="spellEnd"/>
+      <w:r>
+        <w:rPr>
+          <w:sz w:val="24"/>
+          <w:szCs w:val="24"/>
+        </w:rPr>
+        <w:t xml:space="preserve"> </w:t>
+      </w:r>
+      <w:proofErr w:type="spellStart"/>
+      <w:r>
+        <w:rPr>
+          <w:sz w:val="24"/>
+          <w:szCs w:val="24"/>
+        </w:rPr>
+        <w:t>objekata</w:t>
+      </w:r>
+      <w:proofErr w:type="spellEnd"/>
+      <w:r>
+        <w:rPr>
+          <w:sz w:val="24"/>
+          <w:szCs w:val="24"/>
+        </w:rPr>
+        <w:t xml:space="preserve">, koji </w:t>
+      </w:r>
+      <w:proofErr w:type="spellStart"/>
+      <w:r>
+        <w:rPr>
+          <w:sz w:val="24"/>
+          <w:szCs w:val="24"/>
+        </w:rPr>
+        <w:t>su</w:t>
+      </w:r>
+      <w:proofErr w:type="spellEnd"/>
+      <w:r>
+        <w:rPr>
+          <w:sz w:val="24"/>
+          <w:szCs w:val="24"/>
+        </w:rPr>
+        <w:t xml:space="preserve"> </w:t>
+      </w:r>
+      <w:proofErr w:type="spellStart"/>
+      <w:r>
+        <w:rPr>
+          <w:sz w:val="24"/>
+          <w:szCs w:val="24"/>
+        </w:rPr>
+        <w:t>ranije</w:t>
+      </w:r>
+      <w:proofErr w:type="spellEnd"/>
+      <w:r>
+        <w:rPr>
+          <w:sz w:val="24"/>
+          <w:szCs w:val="24"/>
+        </w:rPr>
+        <w:t xml:space="preserve"> </w:t>
+      </w:r>
+      <w:proofErr w:type="spellStart"/>
+      <w:r>
+        <w:rPr>
+          <w:sz w:val="24"/>
+          <w:szCs w:val="24"/>
+        </w:rPr>
+        <w:t>prikazani</w:t>
+      </w:r>
+      <w:proofErr w:type="spellEnd"/>
+      <w:r>
+        <w:rPr>
+          <w:sz w:val="24"/>
+          <w:szCs w:val="24"/>
+        </w:rPr>
+        <w:t>,</w:t>
       </w:r>
     </w:p>
     <w:p>
@@ -3163,7 +3852,71 @@
           <w:sz w:val="24"/>
           <w:szCs w:val="24"/>
         </w:rPr>
-        <w:t>da vrati jednog customer-a na osnovu ID-ja,</w:t>
+        <w:t xml:space="preserve">da </w:t>
+      </w:r>
+      <w:proofErr w:type="spellStart"/>
+      <w:r>
+        <w:rPr>
+          <w:sz w:val="24"/>
+          <w:szCs w:val="24"/>
+        </w:rPr>
+        <w:t>vrati</w:t>
+      </w:r>
+      <w:proofErr w:type="spellEnd"/>
+      <w:r>
+        <w:rPr>
+          <w:sz w:val="24"/>
+          <w:szCs w:val="24"/>
+        </w:rPr>
+        <w:t xml:space="preserve"> </w:t>
+      </w:r>
+      <w:proofErr w:type="spellStart"/>
+      <w:r>
+        <w:rPr>
+          <w:sz w:val="24"/>
+          <w:szCs w:val="24"/>
+        </w:rPr>
+        <w:t>jednog</w:t>
+      </w:r>
+      <w:proofErr w:type="spellEnd"/>
+      <w:r>
+        <w:rPr>
+          <w:sz w:val="24"/>
+          <w:szCs w:val="24"/>
+        </w:rPr>
+        <w:t xml:space="preserve"> customer-a </w:t>
+      </w:r>
+      <w:proofErr w:type="spellStart"/>
+      <w:r>
+        <w:rPr>
+          <w:sz w:val="24"/>
+          <w:szCs w:val="24"/>
+        </w:rPr>
+        <w:t>na</w:t>
+      </w:r>
+      <w:proofErr w:type="spellEnd"/>
+      <w:r>
+        <w:rPr>
+          <w:sz w:val="24"/>
+          <w:szCs w:val="24"/>
+        </w:rPr>
+        <w:t xml:space="preserve"> </w:t>
+      </w:r>
+      <w:proofErr w:type="spellStart"/>
+      <w:r>
+        <w:rPr>
+          <w:sz w:val="24"/>
+          <w:szCs w:val="24"/>
+        </w:rPr>
+        <w:t>osnovu</w:t>
+      </w:r>
+      <w:proofErr w:type="spellEnd"/>
+      <w:r>
+        <w:rPr>
+          <w:sz w:val="24"/>
+          <w:szCs w:val="24"/>
+        </w:rPr>
+        <w:t xml:space="preserve"> ID-ja,</w:t>
       </w:r>
     </w:p>
     <w:p>
@@ -3184,7 +3937,103 @@
           <w:sz w:val="24"/>
           <w:szCs w:val="24"/>
         </w:rPr>
-        <w:t>da vrati listu svih order-a u formi OrderResponse objekata,</w:t>
+        <w:t xml:space="preserve">da </w:t>
+      </w:r>
+      <w:proofErr w:type="spellStart"/>
+      <w:r>
+        <w:rPr>
+          <w:sz w:val="24"/>
+          <w:szCs w:val="24"/>
+        </w:rPr>
+        <w:t>vrati</w:t>
+      </w:r>
+      <w:proofErr w:type="spellEnd"/>
+      <w:r>
+        <w:rPr>
+          <w:sz w:val="24"/>
+          <w:szCs w:val="24"/>
+        </w:rPr>
+        <w:t xml:space="preserve"> </w:t>
+      </w:r>
+      <w:proofErr w:type="spellStart"/>
+      <w:r>
+        <w:rPr>
+          <w:sz w:val="24"/>
+          <w:szCs w:val="24"/>
+        </w:rPr>
+        <w:t>listu</w:t>
+      </w:r>
+      <w:proofErr w:type="spellEnd"/>
+      <w:r>
+        <w:rPr>
+          <w:sz w:val="24"/>
+          <w:szCs w:val="24"/>
+        </w:rPr>
+        <w:t xml:space="preserve"> </w:t>
+      </w:r>
+      <w:proofErr w:type="spellStart"/>
+      <w:r>
+        <w:rPr>
+          <w:sz w:val="24"/>
+          <w:szCs w:val="24"/>
+        </w:rPr>
+        <w:t>svih</w:t>
+      </w:r>
+      <w:proofErr w:type="spellEnd"/>
+      <w:r>
+        <w:rPr>
+          <w:sz w:val="24"/>
+          <w:szCs w:val="24"/>
+        </w:rPr>
+        <w:t xml:space="preserve"> order-a u </w:t>
+      </w:r>
+      <w:proofErr w:type="spellStart"/>
+      <w:r>
+        <w:rPr>
+          <w:sz w:val="24"/>
+          <w:szCs w:val="24"/>
+        </w:rPr>
+        <w:t>formi</w:t>
+      </w:r>
+      <w:proofErr w:type="spellEnd"/>
+      <w:r>
+        <w:rPr>
+          <w:sz w:val="24"/>
+          <w:szCs w:val="24"/>
+        </w:rPr>
+        <w:t xml:space="preserve"> </w:t>
+      </w:r>
+      <w:proofErr w:type="spellStart"/>
+      <w:r>
+        <w:rPr>
+          <w:sz w:val="24"/>
+          <w:szCs w:val="24"/>
+        </w:rPr>
+        <w:t>OrderResponse</w:t>
+      </w:r>
+      <w:proofErr w:type="spellEnd"/>
+      <w:r>
+        <w:rPr>
+          <w:sz w:val="24"/>
+          <w:szCs w:val="24"/>
+        </w:rPr>
+        <w:t xml:space="preserve"> </w:t>
+      </w:r>
+      <w:proofErr w:type="spellStart"/>
+      <w:r>
+        <w:rPr>
+          <w:sz w:val="24"/>
+          <w:szCs w:val="24"/>
+        </w:rPr>
+        <w:t>objekata</w:t>
+      </w:r>
+      <w:proofErr w:type="spellEnd"/>
+      <w:r>
+        <w:rPr>
+          <w:sz w:val="24"/>
+          <w:szCs w:val="24"/>
+        </w:rPr>
+        <w:t>,</w:t>
       </w:r>
     </w:p>
     <w:p>
@@ -3205,7 +4054,55 @@
           <w:sz w:val="24"/>
           <w:szCs w:val="24"/>
         </w:rPr>
-        <w:t>da vrati sve order-e za određenog customer-a.</w:t>
+        <w:t xml:space="preserve">da </w:t>
+      </w:r>
+      <w:proofErr w:type="spellStart"/>
+      <w:r>
+        <w:rPr>
+          <w:sz w:val="24"/>
+          <w:szCs w:val="24"/>
+        </w:rPr>
+        <w:t>vrati</w:t>
+      </w:r>
+      <w:proofErr w:type="spellEnd"/>
+      <w:r>
+        <w:rPr>
+          <w:sz w:val="24"/>
+          <w:szCs w:val="24"/>
+        </w:rPr>
+        <w:t xml:space="preserve"> </w:t>
+      </w:r>
+      <w:proofErr w:type="spellStart"/>
+      <w:r>
+        <w:rPr>
+          <w:sz w:val="24"/>
+          <w:szCs w:val="24"/>
+        </w:rPr>
+        <w:t>sve</w:t>
+      </w:r>
+      <w:proofErr w:type="spellEnd"/>
+      <w:r>
+        <w:rPr>
+          <w:sz w:val="24"/>
+          <w:szCs w:val="24"/>
+        </w:rPr>
+        <w:t xml:space="preserve"> order-e za </w:t>
+      </w:r>
+      <w:proofErr w:type="spellStart"/>
+      <w:r>
+        <w:rPr>
+          <w:sz w:val="24"/>
+          <w:szCs w:val="24"/>
+        </w:rPr>
+        <w:t>određenog</w:t>
+      </w:r>
+      <w:proofErr w:type="spellEnd"/>
+      <w:r>
+        <w:rPr>
+          <w:sz w:val="24"/>
+          <w:szCs w:val="24"/>
+        </w:rPr>
+        <w:t xml:space="preserve"> customer-a.</w:t>
       </w:r>
     </w:p>
     <w:p>
@@ -3227,12 +4124,85 @@
           <w:szCs w:val="24"/>
         </w:rPr>
       </w:pPr>
-      <w:r>
-        <w:rPr>
-          <w:sz w:val="24"/>
-          <w:szCs w:val="24"/>
-        </w:rPr>
-        <w:t>Zahtjeve upućujemo na sljedeći način:</w:t>
+      <w:proofErr w:type="spellStart"/>
+      <w:r>
+        <w:rPr>
+          <w:sz w:val="24"/>
+          <w:szCs w:val="24"/>
+        </w:rPr>
+        <w:t>Zahtjeve</w:t>
+      </w:r>
+      <w:proofErr w:type="spellEnd"/>
+      <w:r>
+        <w:rPr>
+          <w:sz w:val="24"/>
+          <w:szCs w:val="24"/>
+        </w:rPr>
+        <w:t xml:space="preserve"> </w:t>
+      </w:r>
+      <w:proofErr w:type="spellStart"/>
+      <w:r>
+        <w:rPr>
+          <w:sz w:val="24"/>
+          <w:szCs w:val="24"/>
+        </w:rPr>
+        <w:t>upućujemo</w:t>
+      </w:r>
+      <w:proofErr w:type="spellEnd"/>
+      <w:r>
+        <w:rPr>
+          <w:sz w:val="24"/>
+          <w:szCs w:val="24"/>
+        </w:rPr>
+        <w:t xml:space="preserve"> </w:t>
+      </w:r>
+      <w:proofErr w:type="spellStart"/>
+      <w:r>
+        <w:rPr>
+          <w:sz w:val="24"/>
+          <w:szCs w:val="24"/>
+        </w:rPr>
+        <w:t>na</w:t>
+      </w:r>
+      <w:proofErr w:type="spellEnd"/>
+      <w:r>
+        <w:rPr>
+          <w:sz w:val="24"/>
+          <w:szCs w:val="24"/>
+        </w:rPr>
+        <w:t xml:space="preserve"> </w:t>
+      </w:r>
+      <w:proofErr w:type="spellStart"/>
+      <w:r>
+        <w:rPr>
+          <w:sz w:val="24"/>
+          <w:szCs w:val="24"/>
+        </w:rPr>
+        <w:t>sljedeći</w:t>
+      </w:r>
+      <w:proofErr w:type="spellEnd"/>
+      <w:r>
+        <w:rPr>
+          <w:sz w:val="24"/>
+          <w:szCs w:val="24"/>
+        </w:rPr>
+        <w:t xml:space="preserve"> </w:t>
+      </w:r>
+      <w:proofErr w:type="spellStart"/>
+      <w:r>
+        <w:rPr>
+          <w:sz w:val="24"/>
+          <w:szCs w:val="24"/>
+        </w:rPr>
+        <w:t>način</w:t>
+      </w:r>
+      <w:proofErr w:type="spellEnd"/>
+      <w:r>
+        <w:rPr>
+          <w:sz w:val="24"/>
+          <w:szCs w:val="24"/>
+        </w:rPr>
+        <w:t>:</w:t>
       </w:r>
     </w:p>
     <w:p>
@@ -3267,7 +4237,7 @@
                     <pic:cNvPicPr/>
                   </pic:nvPicPr>
                   <pic:blipFill rotWithShape="1">
-                    <a:blip r:embed="rId19"/>
+                    <a:blip r:embed="rId18"/>
                     <a:srcRect r="16083"/>
                     <a:stretch/>
                   </pic:blipFill>
@@ -3317,7 +4287,7 @@
                     <pic:cNvPicPr/>
                   </pic:nvPicPr>
                   <pic:blipFill rotWithShape="1">
-                    <a:blip r:embed="rId20"/>
+                    <a:blip r:embed="rId19"/>
                     <a:srcRect l="4361" r="11948"/>
                     <a:stretch/>
                   </pic:blipFill>
@@ -3458,7 +4428,7 @@
                     <pic:cNvPicPr/>
                   </pic:nvPicPr>
                   <pic:blipFill>
-                    <a:blip r:embed="rId21"/>
+                    <a:blip r:embed="rId20"/>
                     <a:stretch>
                       <a:fillRect/>
                     </a:stretch>
@@ -3513,17 +4483,33 @@
         </w:rPr>
         <w:t xml:space="preserve">, u koji onda po potrebi interpoliramo određene vrijednosti. Detaljnije o ovome: </w:t>
       </w:r>
-      <w:hyperlink r:id="rId22" w:anchor="variables" w:history="1">
-        <w:r>
-          <w:rPr>
-            <w:rStyle w:val="Hyperlink"/>
-            <w:sz w:val="24"/>
-            <w:szCs w:val="24"/>
-            <w:lang w:val="sr-Latn-BA"/>
-          </w:rPr>
-          <w:t>https://graphql.org/learn/queries/#variables</w:t>
-        </w:r>
-      </w:hyperlink>
+      <w:r>
+        <w:fldChar w:fldCharType="begin"/>
+      </w:r>
+      <w:r>
+        <w:instrText>HYPERLINK "https://graphql.org/learn/queries/" \l "variables"</w:instrText>
+      </w:r>
+      <w:r>
+        <w:fldChar w:fldCharType="separate"/>
+      </w:r>
+      <w:r>
+        <w:rPr>
+          <w:rStyle w:val="Hyperlink"/>
+          <w:sz w:val="24"/>
+          <w:szCs w:val="24"/>
+          <w:lang w:val="sr-Latn-BA"/>
+        </w:rPr>
+        <w:t>https://graphql.org/learn/queries/#variables</w:t>
+      </w:r>
+      <w:r>
+        <w:rPr>
+          <w:rStyle w:val="Hyperlink"/>
+          <w:sz w:val="24"/>
+          <w:szCs w:val="24"/>
+          <w:lang w:val="sr-Latn-BA"/>
+        </w:rPr>
+        <w:fldChar w:fldCharType="end"/>
+      </w:r>
       <w:r>
         <w:rPr>
           <w:sz w:val="24"/>
@@ -3564,7 +4550,7 @@
                     <pic:cNvPicPr/>
                   </pic:nvPicPr>
                   <pic:blipFill>
-                    <a:blip r:embed="rId23"/>
+                    <a:blip r:embed="rId21"/>
                     <a:stretch>
                       <a:fillRect/>
                     </a:stretch>
@@ -3634,7 +4620,7 @@
                     <pic:cNvPicPr/>
                   </pic:nvPicPr>
                   <pic:blipFill>
-                    <a:blip r:embed="rId24"/>
+                    <a:blip r:embed="rId22"/>
                     <a:stretch>
                       <a:fillRect/>
                     </a:stretch>
@@ -3734,7 +4720,7 @@
                     <pic:cNvPicPr/>
                   </pic:nvPicPr>
                   <pic:blipFill>
-                    <a:blip r:embed="rId25"/>
+                    <a:blip r:embed="rId23"/>
                     <a:stretch>
                       <a:fillRect/>
                     </a:stretch>
@@ -3838,7 +4824,7 @@
                     <pic:cNvPicPr/>
                   </pic:nvPicPr>
                   <pic:blipFill>
-                    <a:blip r:embed="rId26"/>
+                    <a:blip r:embed="rId24"/>
                     <a:stretch>
                       <a:fillRect/>
                     </a:stretch>
@@ -3919,7 +4905,39 @@
           <w:sz w:val="24"/>
           <w:szCs w:val="24"/>
         </w:rPr>
-        <w:t xml:space="preserve">(koji može biti </w:t>
+        <w:t xml:space="preserve">(koji </w:t>
+      </w:r>
+      <w:proofErr w:type="spellStart"/>
+      <w:r>
+        <w:rPr>
+          <w:sz w:val="24"/>
+          <w:szCs w:val="24"/>
+        </w:rPr>
+        <w:t>može</w:t>
+      </w:r>
+      <w:proofErr w:type="spellEnd"/>
+      <w:r>
+        <w:rPr>
+          <w:sz w:val="24"/>
+          <w:szCs w:val="24"/>
+        </w:rPr>
+        <w:t xml:space="preserve"> </w:t>
+      </w:r>
+      <w:proofErr w:type="spellStart"/>
+      <w:r>
+        <w:rPr>
+          <w:sz w:val="24"/>
+          <w:szCs w:val="24"/>
+        </w:rPr>
+        <w:t>biti</w:t>
+      </w:r>
+      <w:proofErr w:type="spellEnd"/>
+      <w:r>
+        <w:rPr>
+          <w:sz w:val="24"/>
+          <w:szCs w:val="24"/>
+        </w:rPr>
+        <w:t xml:space="preserve"> </w:t>
       </w:r>
       <w:r>
         <w:rPr>
@@ -3951,7 +4969,23 @@
           <w:sz w:val="24"/>
           <w:szCs w:val="24"/>
         </w:rPr>
-        <w:t xml:space="preserve"> ili </w:t>
+        <w:t xml:space="preserve"> </w:t>
+      </w:r>
+      <w:proofErr w:type="spellStart"/>
+      <w:r>
+        <w:rPr>
+          <w:sz w:val="24"/>
+          <w:szCs w:val="24"/>
+        </w:rPr>
+        <w:t>ili</w:t>
+      </w:r>
+      <w:proofErr w:type="spellEnd"/>
+      <w:r>
+        <w:rPr>
+          <w:sz w:val="24"/>
+          <w:szCs w:val="24"/>
+        </w:rPr>
+        <w:t xml:space="preserve"> </w:t>
       </w:r>
       <w:r>
         <w:rPr>
@@ -3969,6 +5003,7 @@
         </w:rPr>
         <w:t xml:space="preserve">) </w:t>
       </w:r>
+      <w:proofErr w:type="spellStart"/>
       <w:r>
         <w:rPr>
           <w:sz w:val="24"/>
@@ -3976,6 +5011,7 @@
         </w:rPr>
         <w:t>i</w:t>
       </w:r>
+      <w:proofErr w:type="spellEnd"/>
       <w:r>
         <w:rPr>
           <w:sz w:val="24"/>
@@ -3997,14 +5033,414 @@
           <w:sz w:val="24"/>
           <w:szCs w:val="24"/>
         </w:rPr>
-        <w:t xml:space="preserve"> – eksplicitno ime za operaciju.</w:t>
-      </w:r>
-      <w:r>
-        <w:rPr>
-          <w:sz w:val="24"/>
-          <w:szCs w:val="24"/>
-        </w:rPr>
-        <w:t xml:space="preserve"> Naziv operacije nije neophodan, ali je poželjan jer olakšava debagovanje i prolaske kroz logove (lakše je identifikovati query na osnovu naziva nego na osnovu sadržaja).</w:t>
+        <w:t xml:space="preserve"> – </w:t>
+      </w:r>
+      <w:proofErr w:type="spellStart"/>
+      <w:r>
+        <w:rPr>
+          <w:sz w:val="24"/>
+          <w:szCs w:val="24"/>
+        </w:rPr>
+        <w:t>eksplicitno</w:t>
+      </w:r>
+      <w:proofErr w:type="spellEnd"/>
+      <w:r>
+        <w:rPr>
+          <w:sz w:val="24"/>
+          <w:szCs w:val="24"/>
+        </w:rPr>
+        <w:t xml:space="preserve"> </w:t>
+      </w:r>
+      <w:proofErr w:type="spellStart"/>
+      <w:r>
+        <w:rPr>
+          <w:sz w:val="24"/>
+          <w:szCs w:val="24"/>
+        </w:rPr>
+        <w:t>ime</w:t>
+      </w:r>
+      <w:proofErr w:type="spellEnd"/>
+      <w:r>
+        <w:rPr>
+          <w:sz w:val="24"/>
+          <w:szCs w:val="24"/>
+        </w:rPr>
+        <w:t xml:space="preserve"> za </w:t>
+      </w:r>
+      <w:proofErr w:type="spellStart"/>
+      <w:r>
+        <w:rPr>
+          <w:sz w:val="24"/>
+          <w:szCs w:val="24"/>
+        </w:rPr>
+        <w:t>operaciju</w:t>
+      </w:r>
+      <w:proofErr w:type="spellEnd"/>
+      <w:r>
+        <w:rPr>
+          <w:sz w:val="24"/>
+          <w:szCs w:val="24"/>
+        </w:rPr>
+        <w:t>.</w:t>
+      </w:r>
+      <w:r>
+        <w:rPr>
+          <w:sz w:val="24"/>
+          <w:szCs w:val="24"/>
+        </w:rPr>
+        <w:t xml:space="preserve"> </w:t>
+      </w:r>
+      <w:proofErr w:type="spellStart"/>
+      <w:r>
+        <w:rPr>
+          <w:sz w:val="24"/>
+          <w:szCs w:val="24"/>
+        </w:rPr>
+        <w:t>Naziv</w:t>
+      </w:r>
+      <w:proofErr w:type="spellEnd"/>
+      <w:r>
+        <w:rPr>
+          <w:sz w:val="24"/>
+          <w:szCs w:val="24"/>
+        </w:rPr>
+        <w:t xml:space="preserve"> </w:t>
+      </w:r>
+      <w:proofErr w:type="spellStart"/>
+      <w:r>
+        <w:rPr>
+          <w:sz w:val="24"/>
+          <w:szCs w:val="24"/>
+        </w:rPr>
+        <w:t>operacije</w:t>
+      </w:r>
+      <w:proofErr w:type="spellEnd"/>
+      <w:r>
+        <w:rPr>
+          <w:sz w:val="24"/>
+          <w:szCs w:val="24"/>
+        </w:rPr>
+        <w:t xml:space="preserve"> </w:t>
+      </w:r>
+      <w:proofErr w:type="spellStart"/>
+      <w:r>
+        <w:rPr>
+          <w:sz w:val="24"/>
+          <w:szCs w:val="24"/>
+        </w:rPr>
+        <w:t>nije</w:t>
+      </w:r>
+      <w:proofErr w:type="spellEnd"/>
+      <w:r>
+        <w:rPr>
+          <w:sz w:val="24"/>
+          <w:szCs w:val="24"/>
+        </w:rPr>
+        <w:t xml:space="preserve"> </w:t>
+      </w:r>
+      <w:proofErr w:type="spellStart"/>
+      <w:r>
+        <w:rPr>
+          <w:sz w:val="24"/>
+          <w:szCs w:val="24"/>
+        </w:rPr>
+        <w:t>neophodan</w:t>
+      </w:r>
+      <w:proofErr w:type="spellEnd"/>
+      <w:r>
+        <w:rPr>
+          <w:sz w:val="24"/>
+          <w:szCs w:val="24"/>
+        </w:rPr>
+        <w:t xml:space="preserve">, </w:t>
+      </w:r>
+      <w:proofErr w:type="spellStart"/>
+      <w:r>
+        <w:rPr>
+          <w:sz w:val="24"/>
+          <w:szCs w:val="24"/>
+        </w:rPr>
+        <w:t>ali</w:t>
+      </w:r>
+      <w:proofErr w:type="spellEnd"/>
+      <w:r>
+        <w:rPr>
+          <w:sz w:val="24"/>
+          <w:szCs w:val="24"/>
+        </w:rPr>
+        <w:t xml:space="preserve"> je </w:t>
+      </w:r>
+      <w:proofErr w:type="spellStart"/>
+      <w:r>
+        <w:rPr>
+          <w:sz w:val="24"/>
+          <w:szCs w:val="24"/>
+        </w:rPr>
+        <w:t>poželjan</w:t>
+      </w:r>
+      <w:proofErr w:type="spellEnd"/>
+      <w:r>
+        <w:rPr>
+          <w:sz w:val="24"/>
+          <w:szCs w:val="24"/>
+        </w:rPr>
+        <w:t xml:space="preserve"> </w:t>
+      </w:r>
+      <w:proofErr w:type="spellStart"/>
+      <w:r>
+        <w:rPr>
+          <w:sz w:val="24"/>
+          <w:szCs w:val="24"/>
+        </w:rPr>
+        <w:t>jer</w:t>
+      </w:r>
+      <w:proofErr w:type="spellEnd"/>
+      <w:r>
+        <w:rPr>
+          <w:sz w:val="24"/>
+          <w:szCs w:val="24"/>
+        </w:rPr>
+        <w:t xml:space="preserve"> </w:t>
+      </w:r>
+      <w:proofErr w:type="spellStart"/>
+      <w:r>
+        <w:rPr>
+          <w:sz w:val="24"/>
+          <w:szCs w:val="24"/>
+        </w:rPr>
+        <w:t>olakšava</w:t>
+      </w:r>
+      <w:proofErr w:type="spellEnd"/>
+      <w:r>
+        <w:rPr>
+          <w:sz w:val="24"/>
+          <w:szCs w:val="24"/>
+        </w:rPr>
+        <w:t xml:space="preserve"> </w:t>
+      </w:r>
+      <w:proofErr w:type="spellStart"/>
+      <w:r>
+        <w:rPr>
+          <w:sz w:val="24"/>
+          <w:szCs w:val="24"/>
+        </w:rPr>
+        <w:t>debagovanje</w:t>
+      </w:r>
+      <w:proofErr w:type="spellEnd"/>
+      <w:r>
+        <w:rPr>
+          <w:sz w:val="24"/>
+          <w:szCs w:val="24"/>
+        </w:rPr>
+        <w:t xml:space="preserve"> </w:t>
+      </w:r>
+      <w:proofErr w:type="spellStart"/>
+      <w:r>
+        <w:rPr>
+          <w:sz w:val="24"/>
+          <w:szCs w:val="24"/>
+        </w:rPr>
+        <w:t>i</w:t>
+      </w:r>
+      <w:proofErr w:type="spellEnd"/>
+      <w:r>
+        <w:rPr>
+          <w:sz w:val="24"/>
+          <w:szCs w:val="24"/>
+        </w:rPr>
+        <w:t xml:space="preserve"> </w:t>
+      </w:r>
+      <w:proofErr w:type="spellStart"/>
+      <w:r>
+        <w:rPr>
+          <w:sz w:val="24"/>
+          <w:szCs w:val="24"/>
+        </w:rPr>
+        <w:t>prolaske</w:t>
+      </w:r>
+      <w:proofErr w:type="spellEnd"/>
+      <w:r>
+        <w:rPr>
+          <w:sz w:val="24"/>
+          <w:szCs w:val="24"/>
+        </w:rPr>
+        <w:t xml:space="preserve"> </w:t>
+      </w:r>
+      <w:proofErr w:type="spellStart"/>
+      <w:r>
+        <w:rPr>
+          <w:sz w:val="24"/>
+          <w:szCs w:val="24"/>
+        </w:rPr>
+        <w:t>kroz</w:t>
+      </w:r>
+      <w:proofErr w:type="spellEnd"/>
+      <w:r>
+        <w:rPr>
+          <w:sz w:val="24"/>
+          <w:szCs w:val="24"/>
+        </w:rPr>
+        <w:t xml:space="preserve"> </w:t>
+      </w:r>
+      <w:proofErr w:type="spellStart"/>
+      <w:r>
+        <w:rPr>
+          <w:sz w:val="24"/>
+          <w:szCs w:val="24"/>
+        </w:rPr>
+        <w:t>logove</w:t>
+      </w:r>
+      <w:proofErr w:type="spellEnd"/>
+      <w:r>
+        <w:rPr>
+          <w:sz w:val="24"/>
+          <w:szCs w:val="24"/>
+        </w:rPr>
+        <w:t xml:space="preserve"> (</w:t>
+      </w:r>
+      <w:proofErr w:type="spellStart"/>
+      <w:r>
+        <w:rPr>
+          <w:sz w:val="24"/>
+          <w:szCs w:val="24"/>
+        </w:rPr>
+        <w:t>lakše</w:t>
+      </w:r>
+      <w:proofErr w:type="spellEnd"/>
+      <w:r>
+        <w:rPr>
+          <w:sz w:val="24"/>
+          <w:szCs w:val="24"/>
+        </w:rPr>
+        <w:t xml:space="preserve"> je </w:t>
+      </w:r>
+      <w:proofErr w:type="spellStart"/>
+      <w:r>
+        <w:rPr>
+          <w:sz w:val="24"/>
+          <w:szCs w:val="24"/>
+        </w:rPr>
+        <w:t>identifikovati</w:t>
+      </w:r>
+      <w:proofErr w:type="spellEnd"/>
+      <w:r>
+        <w:rPr>
+          <w:sz w:val="24"/>
+          <w:szCs w:val="24"/>
+        </w:rPr>
+        <w:t xml:space="preserve"> query </w:t>
+      </w:r>
+      <w:proofErr w:type="spellStart"/>
+      <w:r>
+        <w:rPr>
+          <w:sz w:val="24"/>
+          <w:szCs w:val="24"/>
+        </w:rPr>
+        <w:t>na</w:t>
+      </w:r>
+      <w:proofErr w:type="spellEnd"/>
+      <w:r>
+        <w:rPr>
+          <w:sz w:val="24"/>
+          <w:szCs w:val="24"/>
+        </w:rPr>
+        <w:t xml:space="preserve"> </w:t>
+      </w:r>
+      <w:proofErr w:type="spellStart"/>
+      <w:r>
+        <w:rPr>
+          <w:sz w:val="24"/>
+          <w:szCs w:val="24"/>
+        </w:rPr>
+        <w:t>osnovu</w:t>
+      </w:r>
+      <w:proofErr w:type="spellEnd"/>
+      <w:r>
+        <w:rPr>
+          <w:sz w:val="24"/>
+          <w:szCs w:val="24"/>
+        </w:rPr>
+        <w:t xml:space="preserve"> </w:t>
+      </w:r>
+      <w:proofErr w:type="spellStart"/>
+      <w:r>
+        <w:rPr>
+          <w:sz w:val="24"/>
+          <w:szCs w:val="24"/>
+        </w:rPr>
+        <w:t>naziva</w:t>
+      </w:r>
+      <w:proofErr w:type="spellEnd"/>
+      <w:r>
+        <w:rPr>
+          <w:sz w:val="24"/>
+          <w:szCs w:val="24"/>
+        </w:rPr>
+        <w:t xml:space="preserve"> </w:t>
+      </w:r>
+      <w:proofErr w:type="spellStart"/>
+      <w:r>
+        <w:rPr>
+          <w:sz w:val="24"/>
+          <w:szCs w:val="24"/>
+        </w:rPr>
+        <w:t>nego</w:t>
+      </w:r>
+      <w:proofErr w:type="spellEnd"/>
+      <w:r>
+        <w:rPr>
+          <w:sz w:val="24"/>
+          <w:szCs w:val="24"/>
+        </w:rPr>
+        <w:t xml:space="preserve"> </w:t>
+      </w:r>
+      <w:proofErr w:type="spellStart"/>
+      <w:r>
+        <w:rPr>
+          <w:sz w:val="24"/>
+          <w:szCs w:val="24"/>
+        </w:rPr>
+        <w:t>na</w:t>
+      </w:r>
+      <w:proofErr w:type="spellEnd"/>
+      <w:r>
+        <w:rPr>
+          <w:sz w:val="24"/>
+          <w:szCs w:val="24"/>
+        </w:rPr>
+        <w:t xml:space="preserve"> </w:t>
+      </w:r>
+      <w:proofErr w:type="spellStart"/>
+      <w:r>
+        <w:rPr>
+          <w:sz w:val="24"/>
+          <w:szCs w:val="24"/>
+        </w:rPr>
+        <w:t>osnovu</w:t>
+      </w:r>
+      <w:proofErr w:type="spellEnd"/>
+      <w:r>
+        <w:rPr>
+          <w:sz w:val="24"/>
+          <w:szCs w:val="24"/>
+        </w:rPr>
+        <w:t xml:space="preserve"> </w:t>
+      </w:r>
+      <w:proofErr w:type="spellStart"/>
+      <w:r>
+        <w:rPr>
+          <w:sz w:val="24"/>
+          <w:szCs w:val="24"/>
+        </w:rPr>
+        <w:t>sadržaja</w:t>
+      </w:r>
+      <w:proofErr w:type="spellEnd"/>
+      <w:r>
+        <w:rPr>
+          <w:sz w:val="24"/>
+          <w:szCs w:val="24"/>
+        </w:rPr>
+        <w:t>).</w:t>
       </w:r>
     </w:p>
     <w:p>
@@ -4057,7 +5493,7 @@
                     <pic:cNvPicPr/>
                   </pic:nvPicPr>
                   <pic:blipFill>
-                    <a:blip r:embed="rId27"/>
+                    <a:blip r:embed="rId25"/>
                     <a:stretch>
                       <a:fillRect/>
                     </a:stretch>
@@ -4130,14 +5566,503 @@
           <w:sz w:val="24"/>
           <w:szCs w:val="24"/>
         </w:rPr>
-        <w:t>@QueryMapping. Ukoliko polje ima navedene argumente, oni se navode kao argumenti metode, sa anotacijom @Argument za svaki argument. I metode i argumenti moraju imati iste nazive navedene u .graphqls fajlu.</w:t>
-      </w:r>
-      <w:r>
-        <w:rPr>
-          <w:sz w:val="24"/>
-          <w:szCs w:val="24"/>
-        </w:rPr>
-        <w:t xml:space="preserve"> Metode mogu imati i dodatne parametre poput GraphQLContext.</w:t>
+        <w:t xml:space="preserve">@QueryMapping. </w:t>
+      </w:r>
+      <w:proofErr w:type="spellStart"/>
+      <w:r>
+        <w:rPr>
+          <w:sz w:val="24"/>
+          <w:szCs w:val="24"/>
+        </w:rPr>
+        <w:t>Ukoliko</w:t>
+      </w:r>
+      <w:proofErr w:type="spellEnd"/>
+      <w:r>
+        <w:rPr>
+          <w:sz w:val="24"/>
+          <w:szCs w:val="24"/>
+        </w:rPr>
+        <w:t xml:space="preserve"> polje </w:t>
+      </w:r>
+      <w:proofErr w:type="spellStart"/>
+      <w:r>
+        <w:rPr>
+          <w:sz w:val="24"/>
+          <w:szCs w:val="24"/>
+        </w:rPr>
+        <w:t>ima</w:t>
+      </w:r>
+      <w:proofErr w:type="spellEnd"/>
+      <w:r>
+        <w:rPr>
+          <w:sz w:val="24"/>
+          <w:szCs w:val="24"/>
+        </w:rPr>
+        <w:t xml:space="preserve"> </w:t>
+      </w:r>
+      <w:proofErr w:type="spellStart"/>
+      <w:r>
+        <w:rPr>
+          <w:sz w:val="24"/>
+          <w:szCs w:val="24"/>
+        </w:rPr>
+        <w:t>navedene</w:t>
+      </w:r>
+      <w:proofErr w:type="spellEnd"/>
+      <w:r>
+        <w:rPr>
+          <w:sz w:val="24"/>
+          <w:szCs w:val="24"/>
+        </w:rPr>
+        <w:t xml:space="preserve"> </w:t>
+      </w:r>
+      <w:proofErr w:type="spellStart"/>
+      <w:r>
+        <w:rPr>
+          <w:sz w:val="24"/>
+          <w:szCs w:val="24"/>
+        </w:rPr>
+        <w:t>argumente</w:t>
+      </w:r>
+      <w:proofErr w:type="spellEnd"/>
+      <w:r>
+        <w:rPr>
+          <w:sz w:val="24"/>
+          <w:szCs w:val="24"/>
+        </w:rPr>
+        <w:t xml:space="preserve">, </w:t>
+      </w:r>
+      <w:proofErr w:type="spellStart"/>
+      <w:r>
+        <w:rPr>
+          <w:sz w:val="24"/>
+          <w:szCs w:val="24"/>
+        </w:rPr>
+        <w:t>oni</w:t>
+      </w:r>
+      <w:proofErr w:type="spellEnd"/>
+      <w:r>
+        <w:rPr>
+          <w:sz w:val="24"/>
+          <w:szCs w:val="24"/>
+        </w:rPr>
+        <w:t xml:space="preserve"> se </w:t>
+      </w:r>
+      <w:proofErr w:type="spellStart"/>
+      <w:r>
+        <w:rPr>
+          <w:sz w:val="24"/>
+          <w:szCs w:val="24"/>
+        </w:rPr>
+        <w:t>navode</w:t>
+      </w:r>
+      <w:proofErr w:type="spellEnd"/>
+      <w:r>
+        <w:rPr>
+          <w:sz w:val="24"/>
+          <w:szCs w:val="24"/>
+        </w:rPr>
+        <w:t xml:space="preserve"> </w:t>
+      </w:r>
+      <w:proofErr w:type="spellStart"/>
+      <w:r>
+        <w:rPr>
+          <w:sz w:val="24"/>
+          <w:szCs w:val="24"/>
+        </w:rPr>
+        <w:t>kao</w:t>
+      </w:r>
+      <w:proofErr w:type="spellEnd"/>
+      <w:r>
+        <w:rPr>
+          <w:sz w:val="24"/>
+          <w:szCs w:val="24"/>
+        </w:rPr>
+        <w:t xml:space="preserve"> </w:t>
+      </w:r>
+      <w:proofErr w:type="spellStart"/>
+      <w:r>
+        <w:rPr>
+          <w:sz w:val="24"/>
+          <w:szCs w:val="24"/>
+        </w:rPr>
+        <w:t>argumenti</w:t>
+      </w:r>
+      <w:proofErr w:type="spellEnd"/>
+      <w:r>
+        <w:rPr>
+          <w:sz w:val="24"/>
+          <w:szCs w:val="24"/>
+        </w:rPr>
+        <w:t xml:space="preserve"> </w:t>
+      </w:r>
+      <w:proofErr w:type="spellStart"/>
+      <w:r>
+        <w:rPr>
+          <w:sz w:val="24"/>
+          <w:szCs w:val="24"/>
+        </w:rPr>
+        <w:t>metode</w:t>
+      </w:r>
+      <w:proofErr w:type="spellEnd"/>
+      <w:r>
+        <w:rPr>
+          <w:sz w:val="24"/>
+          <w:szCs w:val="24"/>
+        </w:rPr>
+        <w:t xml:space="preserve">, </w:t>
+      </w:r>
+      <w:proofErr w:type="spellStart"/>
+      <w:r>
+        <w:rPr>
+          <w:sz w:val="24"/>
+          <w:szCs w:val="24"/>
+        </w:rPr>
+        <w:t>sa</w:t>
+      </w:r>
+      <w:proofErr w:type="spellEnd"/>
+      <w:r>
+        <w:rPr>
+          <w:sz w:val="24"/>
+          <w:szCs w:val="24"/>
+        </w:rPr>
+        <w:t xml:space="preserve"> </w:t>
+      </w:r>
+      <w:proofErr w:type="spellStart"/>
+      <w:r>
+        <w:rPr>
+          <w:sz w:val="24"/>
+          <w:szCs w:val="24"/>
+        </w:rPr>
+        <w:t>anotacijom</w:t>
+      </w:r>
+      <w:proofErr w:type="spellEnd"/>
+      <w:r>
+        <w:rPr>
+          <w:sz w:val="24"/>
+          <w:szCs w:val="24"/>
+        </w:rPr>
+        <w:t xml:space="preserve"> @Argument za </w:t>
+      </w:r>
+      <w:proofErr w:type="spellStart"/>
+      <w:r>
+        <w:rPr>
+          <w:sz w:val="24"/>
+          <w:szCs w:val="24"/>
+        </w:rPr>
+        <w:t>svaki</w:t>
+      </w:r>
+      <w:proofErr w:type="spellEnd"/>
+      <w:r>
+        <w:rPr>
+          <w:sz w:val="24"/>
+          <w:szCs w:val="24"/>
+        </w:rPr>
+        <w:t xml:space="preserve"> argument. I </w:t>
+      </w:r>
+      <w:proofErr w:type="spellStart"/>
+      <w:r>
+        <w:rPr>
+          <w:sz w:val="24"/>
+          <w:szCs w:val="24"/>
+        </w:rPr>
+        <w:t>metode</w:t>
+      </w:r>
+      <w:proofErr w:type="spellEnd"/>
+      <w:r>
+        <w:rPr>
+          <w:sz w:val="24"/>
+          <w:szCs w:val="24"/>
+        </w:rPr>
+        <w:t xml:space="preserve"> </w:t>
+      </w:r>
+      <w:proofErr w:type="spellStart"/>
+      <w:r>
+        <w:rPr>
+          <w:sz w:val="24"/>
+          <w:szCs w:val="24"/>
+        </w:rPr>
+        <w:t>i</w:t>
+      </w:r>
+      <w:proofErr w:type="spellEnd"/>
+      <w:r>
+        <w:rPr>
+          <w:sz w:val="24"/>
+          <w:szCs w:val="24"/>
+        </w:rPr>
+        <w:t xml:space="preserve"> </w:t>
+      </w:r>
+      <w:proofErr w:type="spellStart"/>
+      <w:r>
+        <w:rPr>
+          <w:sz w:val="24"/>
+          <w:szCs w:val="24"/>
+        </w:rPr>
+        <w:t>argumenti</w:t>
+      </w:r>
+      <w:proofErr w:type="spellEnd"/>
+      <w:r>
+        <w:rPr>
+          <w:sz w:val="24"/>
+          <w:szCs w:val="24"/>
+        </w:rPr>
+        <w:t xml:space="preserve"> </w:t>
+      </w:r>
+      <w:proofErr w:type="spellStart"/>
+      <w:r>
+        <w:rPr>
+          <w:sz w:val="24"/>
+          <w:szCs w:val="24"/>
+        </w:rPr>
+        <w:t>moraju</w:t>
+      </w:r>
+      <w:proofErr w:type="spellEnd"/>
+      <w:r>
+        <w:rPr>
+          <w:sz w:val="24"/>
+          <w:szCs w:val="24"/>
+        </w:rPr>
+        <w:t xml:space="preserve"> </w:t>
+      </w:r>
+      <w:proofErr w:type="spellStart"/>
+      <w:r>
+        <w:rPr>
+          <w:sz w:val="24"/>
+          <w:szCs w:val="24"/>
+        </w:rPr>
+        <w:t>imati</w:t>
+      </w:r>
+      <w:proofErr w:type="spellEnd"/>
+      <w:r>
+        <w:rPr>
+          <w:sz w:val="24"/>
+          <w:szCs w:val="24"/>
+        </w:rPr>
+        <w:t xml:space="preserve"> </w:t>
+      </w:r>
+      <w:proofErr w:type="spellStart"/>
+      <w:r>
+        <w:rPr>
+          <w:sz w:val="24"/>
+          <w:szCs w:val="24"/>
+        </w:rPr>
+        <w:t>iste</w:t>
+      </w:r>
+      <w:proofErr w:type="spellEnd"/>
+      <w:r>
+        <w:rPr>
+          <w:sz w:val="24"/>
+          <w:szCs w:val="24"/>
+        </w:rPr>
+        <w:t xml:space="preserve"> </w:t>
+      </w:r>
+      <w:proofErr w:type="spellStart"/>
+      <w:r>
+        <w:rPr>
+          <w:sz w:val="24"/>
+          <w:szCs w:val="24"/>
+        </w:rPr>
+        <w:t>nazive</w:t>
+      </w:r>
+      <w:proofErr w:type="spellEnd"/>
+      <w:r>
+        <w:rPr>
+          <w:sz w:val="24"/>
+          <w:szCs w:val="24"/>
+        </w:rPr>
+        <w:t xml:space="preserve"> </w:t>
+      </w:r>
+      <w:proofErr w:type="spellStart"/>
+      <w:r>
+        <w:rPr>
+          <w:sz w:val="24"/>
+          <w:szCs w:val="24"/>
+        </w:rPr>
+        <w:t>navedene</w:t>
+      </w:r>
+      <w:proofErr w:type="spellEnd"/>
+      <w:r>
+        <w:rPr>
+          <w:sz w:val="24"/>
+          <w:szCs w:val="24"/>
+        </w:rPr>
+        <w:t xml:space="preserve"> </w:t>
+      </w:r>
+      <w:proofErr w:type="gramStart"/>
+      <w:r>
+        <w:rPr>
+          <w:sz w:val="24"/>
+          <w:szCs w:val="24"/>
+        </w:rPr>
+        <w:t>u .</w:t>
+      </w:r>
+      <w:proofErr w:type="spellStart"/>
+      <w:r>
+        <w:rPr>
+          <w:sz w:val="24"/>
+          <w:szCs w:val="24"/>
+        </w:rPr>
+        <w:t>graphqls</w:t>
+      </w:r>
+      <w:proofErr w:type="spellEnd"/>
+      <w:proofErr w:type="gramEnd"/>
+      <w:r>
+        <w:rPr>
+          <w:sz w:val="24"/>
+          <w:szCs w:val="24"/>
+        </w:rPr>
+        <w:t xml:space="preserve"> </w:t>
+      </w:r>
+      <w:proofErr w:type="spellStart"/>
+      <w:r>
+        <w:rPr>
+          <w:sz w:val="24"/>
+          <w:szCs w:val="24"/>
+        </w:rPr>
+        <w:t>fajlu</w:t>
+      </w:r>
+      <w:proofErr w:type="spellEnd"/>
+      <w:r>
+        <w:rPr>
+          <w:sz w:val="24"/>
+          <w:szCs w:val="24"/>
+        </w:rPr>
+        <w:t>.</w:t>
+      </w:r>
+      <w:r>
+        <w:rPr>
+          <w:sz w:val="24"/>
+          <w:szCs w:val="24"/>
+        </w:rPr>
+        <w:t xml:space="preserve"> </w:t>
+      </w:r>
+      <w:proofErr w:type="spellStart"/>
+      <w:r>
+        <w:rPr>
+          <w:sz w:val="24"/>
+          <w:szCs w:val="24"/>
+        </w:rPr>
+        <w:t>Metode</w:t>
+      </w:r>
+      <w:proofErr w:type="spellEnd"/>
+      <w:r>
+        <w:rPr>
+          <w:sz w:val="24"/>
+          <w:szCs w:val="24"/>
+        </w:rPr>
+        <w:t xml:space="preserve"> </w:t>
+      </w:r>
+      <w:proofErr w:type="spellStart"/>
+      <w:r>
+        <w:rPr>
+          <w:sz w:val="24"/>
+          <w:szCs w:val="24"/>
+        </w:rPr>
+        <w:t>mogu</w:t>
+      </w:r>
+      <w:proofErr w:type="spellEnd"/>
+      <w:r>
+        <w:rPr>
+          <w:sz w:val="24"/>
+          <w:szCs w:val="24"/>
+        </w:rPr>
+        <w:t xml:space="preserve"> </w:t>
+      </w:r>
+      <w:proofErr w:type="spellStart"/>
+      <w:r>
+        <w:rPr>
+          <w:sz w:val="24"/>
+          <w:szCs w:val="24"/>
+        </w:rPr>
+        <w:t>imati</w:t>
+      </w:r>
+      <w:proofErr w:type="spellEnd"/>
+      <w:r>
+        <w:rPr>
+          <w:sz w:val="24"/>
+          <w:szCs w:val="24"/>
+        </w:rPr>
+        <w:t xml:space="preserve"> </w:t>
+      </w:r>
+      <w:proofErr w:type="spellStart"/>
+      <w:r>
+        <w:rPr>
+          <w:sz w:val="24"/>
+          <w:szCs w:val="24"/>
+        </w:rPr>
+        <w:t>i</w:t>
+      </w:r>
+      <w:proofErr w:type="spellEnd"/>
+      <w:r>
+        <w:rPr>
+          <w:sz w:val="24"/>
+          <w:szCs w:val="24"/>
+        </w:rPr>
+        <w:t xml:space="preserve"> </w:t>
+      </w:r>
+      <w:proofErr w:type="spellStart"/>
+      <w:r>
+        <w:rPr>
+          <w:sz w:val="24"/>
+          <w:szCs w:val="24"/>
+        </w:rPr>
+        <w:t>dodatne</w:t>
+      </w:r>
+      <w:proofErr w:type="spellEnd"/>
+      <w:r>
+        <w:rPr>
+          <w:sz w:val="24"/>
+          <w:szCs w:val="24"/>
+        </w:rPr>
+        <w:t xml:space="preserve"> </w:t>
+      </w:r>
+      <w:proofErr w:type="spellStart"/>
+      <w:r>
+        <w:rPr>
+          <w:sz w:val="24"/>
+          <w:szCs w:val="24"/>
+        </w:rPr>
+        <w:t>parametre</w:t>
+      </w:r>
+      <w:proofErr w:type="spellEnd"/>
+      <w:r>
+        <w:rPr>
+          <w:sz w:val="24"/>
+          <w:szCs w:val="24"/>
+        </w:rPr>
+        <w:t xml:space="preserve"> </w:t>
+      </w:r>
+      <w:proofErr w:type="spellStart"/>
+      <w:r>
+        <w:rPr>
+          <w:sz w:val="24"/>
+          <w:szCs w:val="24"/>
+        </w:rPr>
+        <w:t>poput</w:t>
+      </w:r>
+      <w:proofErr w:type="spellEnd"/>
+      <w:r>
+        <w:rPr>
+          <w:sz w:val="24"/>
+          <w:szCs w:val="24"/>
+        </w:rPr>
+        <w:t xml:space="preserve"> </w:t>
+      </w:r>
+      <w:proofErr w:type="spellStart"/>
+      <w:r>
+        <w:rPr>
+          <w:sz w:val="24"/>
+          <w:szCs w:val="24"/>
+        </w:rPr>
+        <w:t>GraphQLContext</w:t>
+      </w:r>
+      <w:proofErr w:type="spellEnd"/>
+      <w:r>
+        <w:rPr>
+          <w:sz w:val="24"/>
+          <w:szCs w:val="24"/>
+        </w:rPr>
+        <w:t>.</w:t>
       </w:r>
     </w:p>
     <w:p>
@@ -4170,7 +6095,7 @@
                     <pic:cNvPicPr/>
                   </pic:nvPicPr>
                   <pic:blipFill rotWithShape="1">
-                    <a:blip r:embed="rId28"/>
+                    <a:blip r:embed="rId26"/>
                     <a:srcRect t="2372" r="481"/>
                     <a:stretch/>
                   </pic:blipFill>
@@ -4300,7 +6225,7 @@
                     <pic:cNvPicPr/>
                   </pic:nvPicPr>
                   <pic:blipFill>
-                    <a:blip r:embed="rId29">
+                    <a:blip r:embed="rId27">
                       <a:extLst>
                         <a:ext uri="{28A0092B-C50C-407E-A947-70E740481C1C}">
                           <a14:useLocalDpi xmlns:a14="http://schemas.microsoft.com/office/drawing/2010/main" val="0"/>
@@ -4369,7 +6294,7 @@
                     <pic:cNvPicPr/>
                   </pic:nvPicPr>
                   <pic:blipFill>
-                    <a:blip r:embed="rId30"/>
+                    <a:blip r:embed="rId28"/>
                     <a:stretch>
                       <a:fillRect/>
                     </a:stretch>
@@ -4430,7 +6355,7 @@
                     <pic:cNvPicPr/>
                   </pic:nvPicPr>
                   <pic:blipFill>
-                    <a:blip r:embed="rId31"/>
+                    <a:blip r:embed="rId29"/>
                     <a:stretch>
                       <a:fillRect/>
                     </a:stretch>
@@ -4483,7 +6408,7 @@
                     <pic:cNvPicPr/>
                   </pic:nvPicPr>
                   <pic:blipFill>
-                    <a:blip r:embed="rId32"/>
+                    <a:blip r:embed="rId30"/>
                     <a:stretch>
                       <a:fillRect/>
                     </a:stretch>
@@ -4546,7 +6471,7 @@
                     <pic:cNvPicPr/>
                   </pic:nvPicPr>
                   <pic:blipFill>
-                    <a:blip r:embed="rId33"/>
+                    <a:blip r:embed="rId31"/>
                     <a:stretch>
                       <a:fillRect/>
                     </a:stretch>
@@ -4623,7 +6548,7 @@
                     <pic:cNvPicPr/>
                   </pic:nvPicPr>
                   <pic:blipFill>
-                    <a:blip r:embed="rId34">
+                    <a:blip r:embed="rId32">
                       <a:extLst>
                         <a:ext uri="{28A0092B-C50C-407E-A947-70E740481C1C}">
                           <a14:useLocalDpi xmlns:a14="http://schemas.microsoft.com/office/drawing/2010/main" val="0"/>
@@ -4654,6 +6579,8 @@
       <w:pPr>
         <w:jc w:val="both"/>
         <w:rPr>
+          <w:sz w:val="24"/>
+          <w:szCs w:val="24"/>
           <w:lang w:val="sr-Latn-BA"/>
         </w:rPr>
       </w:pPr>
@@ -4662,6 +6589,13 @@
           <w:lang w:val="sr-Latn-BA"/>
         </w:rPr>
         <w:tab/>
+      </w:r>
+      <w:r>
+        <w:rPr>
+          <w:sz w:val="24"/>
+          <w:szCs w:val="24"/>
+          <w:lang w:val="sr-Latn-BA"/>
+        </w:rPr>
         <w:t>U primjeru iznad vidimo da klijent zahtjeva sve knjige i rejtinge za svaki od njih. To uzrokuje n HTTP poziva ka API-ju rejting modula. Bolje bi bilo da se jednim upitom dohvate svi rejtinzi za sve knjige, odnosno da imamo 1 HTTP zahtjev ka modulu za knjige i zatim 1 zahtjev ka modulu za rejtinge. GraphQL nudi rješenje za tzv. N+1 problem.</w:t>
       </w:r>
     </w:p>
@@ -4669,11 +6603,15 @@
       <w:pPr>
         <w:jc w:val="both"/>
         <w:rPr>
-          <w:lang w:val="sr-Latn-BA"/>
-        </w:rPr>
-      </w:pPr>
-      <w:r>
-        <w:rPr>
+          <w:sz w:val="24"/>
+          <w:szCs w:val="24"/>
+          <w:lang w:val="sr-Latn-BA"/>
+        </w:rPr>
+      </w:pPr>
+      <w:r>
+        <w:rPr>
+          <w:sz w:val="24"/>
+          <w:szCs w:val="24"/>
           <w:lang w:val="sr-Latn-BA"/>
         </w:rPr>
         <w:tab/>
@@ -4681,6 +6619,8 @@
       </w:r>
       <w:r>
         <w:rPr>
+          <w:sz w:val="24"/>
+          <w:szCs w:val="24"/>
           <w:lang w:val="sr-Latn-BA"/>
         </w:rPr>
         <w:t xml:space="preserve">@BatchMapping anotacije i odgovarajuće resolver metode. </w:t>
@@ -4715,7 +6655,7 @@
                     <pic:cNvPicPr/>
                   </pic:nvPicPr>
                   <pic:blipFill>
-                    <a:blip r:embed="rId35"/>
+                    <a:blip r:embed="rId33"/>
                     <a:stretch>
                       <a:fillRect/>
                     </a:stretch>
@@ -4760,7 +6700,23 @@
           <w:szCs w:val="24"/>
           <w:lang w:val="sr-Latn-BA"/>
         </w:rPr>
-        <w:t xml:space="preserve"> Koristi se notifikacija @BatchMapping, </w:t>
+        <w:t xml:space="preserve"> Koristi se </w:t>
+      </w:r>
+      <w:r>
+        <w:rPr>
+          <w:sz w:val="24"/>
+          <w:szCs w:val="24"/>
+          <w:lang w:val="sr-Latn-BA"/>
+        </w:rPr>
+        <w:t>anotacija</w:t>
+      </w:r>
+      <w:r>
+        <w:rPr>
+          <w:sz w:val="24"/>
+          <w:szCs w:val="24"/>
+          <w:lang w:val="sr-Latn-BA"/>
+        </w:rPr>
+        <w:t xml:space="preserve"> @BatchMapping, </w:t>
       </w:r>
     </w:p>
     <w:p>
@@ -4793,7 +6749,7 @@
                     <pic:cNvPicPr/>
                   </pic:nvPicPr>
                   <pic:blipFill>
-                    <a:blip r:embed="rId36"/>
+                    <a:blip r:embed="rId34"/>
                     <a:stretch>
                       <a:fillRect/>
                     </a:stretch>
@@ -4829,8 +6785,32 @@
           <w:szCs w:val="24"/>
         </w:rPr>
         <w:tab/>
-        <w:t>Drugi na</w:t>
-      </w:r>
+      </w:r>
+      <w:proofErr w:type="spellStart"/>
+      <w:r>
+        <w:rPr>
+          <w:sz w:val="24"/>
+          <w:szCs w:val="24"/>
+        </w:rPr>
+        <w:t>Drugi</w:t>
+      </w:r>
+      <w:proofErr w:type="spellEnd"/>
+      <w:r>
+        <w:rPr>
+          <w:sz w:val="24"/>
+          <w:szCs w:val="24"/>
+        </w:rPr>
+        <w:t xml:space="preserve"> </w:t>
+      </w:r>
+      <w:proofErr w:type="spellStart"/>
+      <w:r>
+        <w:rPr>
+          <w:sz w:val="24"/>
+          <w:szCs w:val="24"/>
+        </w:rPr>
+        <w:t>na</w:t>
+      </w:r>
+      <w:proofErr w:type="spellEnd"/>
       <w:r>
         <w:rPr>
           <w:sz w:val="24"/>
@@ -4838,6 +6818,59 @@
           <w:lang w:val="sr-Latn-BA"/>
         </w:rPr>
         <w:t xml:space="preserve">čin na koji se može riješiti n+1 problem, koji dodatno omogućava i keširanje na nivou jednog zahtjeva je korištenje DataLoader-a. </w:t>
+      </w:r>
+    </w:p>
+    <w:p>
+      <w:pPr>
+        <w:jc w:val="both"/>
+        <w:rPr>
+          <w:sz w:val="24"/>
+          <w:szCs w:val="24"/>
+          <w:lang w:val="sr-Latn-BA"/>
+        </w:rPr>
+      </w:pPr>
+      <w:r>
+        <w:rPr>
+          <w:sz w:val="24"/>
+          <w:szCs w:val="24"/>
+          <w:lang w:val="sr-Latn-BA"/>
+        </w:rPr>
+        <w:lastRenderedPageBreak/>
+        <w:drawing>
+          <wp:inline distT="0" distB="0" distL="0" distR="0" wp14:anchorId="3561E84F" wp14:editId="02DAD1DA">
+            <wp:extent cx="5702060" cy="2305801"/>
+            <wp:effectExtent l="0" t="0" r="0" b="0"/>
+            <wp:docPr id="1854182322" name="Picture 1"/>
+            <wp:cNvGraphicFramePr>
+              <a:graphicFrameLocks xmlns:a="http://schemas.openxmlformats.org/drawingml/2006/main" noChangeAspect="1"/>
+            </wp:cNvGraphicFramePr>
+            <a:graphic xmlns:a="http://schemas.openxmlformats.org/drawingml/2006/main">
+              <a:graphicData uri="http://schemas.openxmlformats.org/drawingml/2006/picture">
+                <pic:pic xmlns:pic="http://schemas.openxmlformats.org/drawingml/2006/picture">
+                  <pic:nvPicPr>
+                    <pic:cNvPr id="1854182322" name=""/>
+                    <pic:cNvPicPr/>
+                  </pic:nvPicPr>
+                  <pic:blipFill>
+                    <a:blip r:embed="rId35"/>
+                    <a:stretch>
+                      <a:fillRect/>
+                    </a:stretch>
+                  </pic:blipFill>
+                  <pic:spPr>
+                    <a:xfrm>
+                      <a:off x="0" y="0"/>
+                      <a:ext cx="5747091" cy="2324011"/>
+                    </a:xfrm>
+                    <a:prstGeom prst="rect">
+                      <a:avLst/>
+                    </a:prstGeom>
+                  </pic:spPr>
+                </pic:pic>
+              </a:graphicData>
+            </a:graphic>
+          </wp:inline>
+        </w:drawing>
       </w:r>
     </w:p>
     <w:p>
@@ -4871,7 +6904,7 @@
                     <pic:cNvPicPr/>
                   </pic:nvPicPr>
                   <pic:blipFill>
-                    <a:blip r:embed="rId37"/>
+                    <a:blip r:embed="rId36"/>
                     <a:stretch>
                       <a:fillRect/>
                     </a:stretch>
@@ -4907,7 +6940,6 @@
           <w:szCs w:val="24"/>
           <w:lang w:val="sr-Latn-BA"/>
         </w:rPr>
-        <w:lastRenderedPageBreak/>
         <w:drawing>
           <wp:inline distT="0" distB="0" distL="0" distR="0" wp14:anchorId="5E17F93D" wp14:editId="1E116336">
             <wp:extent cx="5943600" cy="1929130"/>
@@ -4924,7 +6956,7 @@
                     <pic:cNvPicPr/>
                   </pic:nvPicPr>
                   <pic:blipFill>
-                    <a:blip r:embed="rId38"/>
+                    <a:blip r:embed="rId37"/>
                     <a:stretch>
                       <a:fillRect/>
                     </a:stretch>
@@ -4976,7 +7008,7 @@
                     <pic:cNvPicPr/>
                   </pic:nvPicPr>
                   <pic:blipFill>
-                    <a:blip r:embed="rId39"/>
+                    <a:blip r:embed="rId38"/>
                     <a:stretch>
                       <a:fillRect/>
                     </a:stretch>
@@ -4999,6 +7031,49 @@
     </w:p>
     <w:p>
       <w:pPr>
+        <w:jc w:val="both"/>
+        <w:rPr>
+          <w:sz w:val="24"/>
+          <w:szCs w:val="24"/>
+          <w:lang w:val="sr-Latn-BA"/>
+        </w:rPr>
+      </w:pPr>
+      <w:r>
+        <w:rPr>
+          <w:sz w:val="24"/>
+          <w:szCs w:val="24"/>
+          <w:lang w:val="sr-Latn-BA"/>
+        </w:rPr>
+        <w:tab/>
+        <w:t>Napomena: Mono pripada Reactor Core biblioteci, zajedno sa Flux klasom. Koriste se za asinhrono programiranje, predstavljaju strimove elemenata</w:t>
+      </w:r>
+      <w:r>
+        <w:rPr>
+          <w:sz w:val="24"/>
+          <w:szCs w:val="24"/>
+          <w:lang w:val="sr-Latn-BA"/>
+        </w:rPr>
+        <w:t xml:space="preserve"> i implementiraju klasu Publisher</w:t>
+      </w:r>
+      <w:r>
+        <w:rPr>
+          <w:sz w:val="24"/>
+          <w:szCs w:val="24"/>
+          <w:lang w:val="sr-Latn-BA"/>
+        </w:rPr>
+        <w:t>. Mono emituje najviše jedan element, a Flux može 0 ili više. Povratna vrijednost BatchLoadera je Mono objekat.</w:t>
+      </w:r>
+      <w:r>
+        <w:rPr>
+          <w:sz w:val="24"/>
+          <w:szCs w:val="24"/>
+          <w:lang w:val="sr-Latn-BA"/>
+        </w:rPr>
+        <w:t xml:space="preserve"> </w:t>
+      </w:r>
+    </w:p>
+    <w:p>
+      <w:pPr>
         <w:pStyle w:val="Heading2"/>
         <w:rPr>
           <w:lang w:val="sr-Latn-BA"/>
@@ -5015,18 +7090,24 @@
       <w:pPr>
         <w:pStyle w:val="Heading2"/>
         <w:rPr>
-          <w:lang w:val="sr-Latn-BA"/>
-        </w:rPr>
-      </w:pPr>
-    </w:p>
-    <w:p>
-      <w:pPr>
-        <w:rPr>
-          <w:lang w:val="sr-Latn-BA"/>
-        </w:rPr>
-      </w:pPr>
-      <w:r>
-        <w:rPr>
+          <w:sz w:val="28"/>
+          <w:szCs w:val="28"/>
+          <w:lang w:val="sr-Latn-BA"/>
+        </w:rPr>
+      </w:pPr>
+    </w:p>
+    <w:p>
+      <w:pPr>
+        <w:rPr>
+          <w:sz w:val="24"/>
+          <w:szCs w:val="24"/>
+          <w:lang w:val="sr-Latn-BA"/>
+        </w:rPr>
+      </w:pPr>
+      <w:r>
+        <w:rPr>
+          <w:sz w:val="24"/>
+          <w:szCs w:val="24"/>
           <w:lang w:val="sr-Latn-BA"/>
         </w:rPr>
         <w:tab/>
@@ -5044,6 +7125,7 @@
           <w:noProof/>
           <w:lang w:val="sr-Latn-BA"/>
         </w:rPr>
+        <w:lastRenderedPageBreak/>
         <w:drawing>
           <wp:inline distT="0" distB="0" distL="0" distR="0" wp14:anchorId="6170170A" wp14:editId="0C539219">
             <wp:extent cx="5943600" cy="2528570"/>
@@ -5060,7 +7142,7 @@
                     <pic:cNvPicPr/>
                   </pic:nvPicPr>
                   <pic:blipFill>
-                    <a:blip r:embed="rId40"/>
+                    <a:blip r:embed="rId39"/>
                     <a:stretch>
                       <a:fillRect/>
                     </a:stretch>
@@ -5092,6 +7174,13 @@
           <w:lang w:val="sr-Latn-BA"/>
         </w:rPr>
         <w:tab/>
+      </w:r>
+      <w:r>
+        <w:rPr>
+          <w:sz w:val="24"/>
+          <w:szCs w:val="24"/>
+          <w:lang w:val="sr-Latn-BA"/>
+        </w:rPr>
         <w:t>Vidimo da se rejtinizi za knjigu sa id-jem 1 izvršavaju dva puta:</w:t>
       </w:r>
     </w:p>
@@ -5122,7 +7211,7 @@
                     <pic:cNvPicPr/>
                   </pic:nvPicPr>
                   <pic:blipFill>
-                    <a:blip r:embed="rId41"/>
+                    <a:blip r:embed="rId40"/>
                     <a:stretch>
                       <a:fillRect/>
                     </a:stretch>
@@ -5170,7 +7259,7 @@
                     <pic:cNvPicPr/>
                   </pic:nvPicPr>
                   <pic:blipFill>
-                    <a:blip r:embed="rId42"/>
+                    <a:blip r:embed="rId41"/>
                     <a:stretch>
                       <a:fillRect/>
                     </a:stretch>
@@ -5203,14 +7292,45 @@
         <w:pStyle w:val="Heading2"/>
       </w:pPr>
       <w:bookmarkStart w:id="5" w:name="_Toc138080097"/>
-      <w:r>
-        <w:t xml:space="preserve">Kako bi </w:t>
-      </w:r>
-      <w:r>
-        <w:t xml:space="preserve">koristili </w:t>
-      </w:r>
-      <w:r>
-        <w:t>GraphQL u našem sistemu?</w:t>
+      <w:proofErr w:type="spellStart"/>
+      <w:r>
+        <w:t>Kako</w:t>
+      </w:r>
+      <w:proofErr w:type="spellEnd"/>
+      <w:r>
+        <w:t xml:space="preserve"> bi </w:t>
+      </w:r>
+      <w:proofErr w:type="spellStart"/>
+      <w:r>
+        <w:t>koristili</w:t>
+      </w:r>
+      <w:proofErr w:type="spellEnd"/>
+      <w:r>
+        <w:t xml:space="preserve"> </w:t>
+      </w:r>
+      <w:proofErr w:type="spellStart"/>
+      <w:r>
+        <w:t>GraphQL</w:t>
+      </w:r>
+      <w:proofErr w:type="spellEnd"/>
+      <w:r>
+        <w:t xml:space="preserve"> u </w:t>
+      </w:r>
+      <w:proofErr w:type="spellStart"/>
+      <w:r>
+        <w:t>našem</w:t>
+      </w:r>
+      <w:proofErr w:type="spellEnd"/>
+      <w:r>
+        <w:t xml:space="preserve"> </w:t>
+      </w:r>
+      <w:proofErr w:type="spellStart"/>
+      <w:r>
+        <w:t>sistemu</w:t>
+      </w:r>
+      <w:proofErr w:type="spellEnd"/>
+      <w:r>
+        <w:t>?</w:t>
       </w:r>
       <w:bookmarkEnd w:id="5"/>
     </w:p>
@@ -5236,8 +7356,33 @@
           <w:sz w:val="24"/>
           <w:szCs w:val="24"/>
         </w:rPr>
-        <w:t>Svi zahtjevi koji sti</w:t>
-      </w:r>
+        <w:t xml:space="preserve">Svi </w:t>
+      </w:r>
+      <w:proofErr w:type="spellStart"/>
+      <w:r>
+        <w:rPr>
+          <w:sz w:val="24"/>
+          <w:szCs w:val="24"/>
+        </w:rPr>
+        <w:t>zahtjevi</w:t>
+      </w:r>
+      <w:proofErr w:type="spellEnd"/>
+      <w:r>
+        <w:rPr>
+          <w:sz w:val="24"/>
+          <w:szCs w:val="24"/>
+        </w:rPr>
+        <w:t xml:space="preserve"> koji </w:t>
+      </w:r>
+      <w:proofErr w:type="spellStart"/>
+      <w:r>
+        <w:rPr>
+          <w:sz w:val="24"/>
+          <w:szCs w:val="24"/>
+        </w:rPr>
+        <w:t>sti</w:t>
+      </w:r>
+      <w:proofErr w:type="spellEnd"/>
       <w:r>
         <w:rPr>
           <w:sz w:val="24"/>
@@ -5382,7 +7527,183 @@
           <w:sz w:val="24"/>
           <w:szCs w:val="24"/>
         </w:rPr>
-        <w:t>@EnableFeignClients, što označava da je potrebno skenirati interfejse koji su anotirani sa @FeignClient. Primjer jednog klijenta:</w:t>
+        <w:t xml:space="preserve">@EnableFeignClients, </w:t>
+      </w:r>
+      <w:proofErr w:type="spellStart"/>
+      <w:r>
+        <w:rPr>
+          <w:sz w:val="24"/>
+          <w:szCs w:val="24"/>
+        </w:rPr>
+        <w:t>što</w:t>
+      </w:r>
+      <w:proofErr w:type="spellEnd"/>
+      <w:r>
+        <w:rPr>
+          <w:sz w:val="24"/>
+          <w:szCs w:val="24"/>
+        </w:rPr>
+        <w:t xml:space="preserve"> </w:t>
+      </w:r>
+      <w:proofErr w:type="spellStart"/>
+      <w:r>
+        <w:rPr>
+          <w:sz w:val="24"/>
+          <w:szCs w:val="24"/>
+        </w:rPr>
+        <w:t>označava</w:t>
+      </w:r>
+      <w:proofErr w:type="spellEnd"/>
+      <w:r>
+        <w:rPr>
+          <w:sz w:val="24"/>
+          <w:szCs w:val="24"/>
+        </w:rPr>
+        <w:t xml:space="preserve"> da je </w:t>
+      </w:r>
+      <w:proofErr w:type="spellStart"/>
+      <w:r>
+        <w:rPr>
+          <w:sz w:val="24"/>
+          <w:szCs w:val="24"/>
+        </w:rPr>
+        <w:t>potrebno</w:t>
+      </w:r>
+      <w:proofErr w:type="spellEnd"/>
+      <w:r>
+        <w:rPr>
+          <w:sz w:val="24"/>
+          <w:szCs w:val="24"/>
+        </w:rPr>
+        <w:t xml:space="preserve"> </w:t>
+      </w:r>
+      <w:proofErr w:type="spellStart"/>
+      <w:r>
+        <w:rPr>
+          <w:sz w:val="24"/>
+          <w:szCs w:val="24"/>
+        </w:rPr>
+        <w:t>skenirati</w:t>
+      </w:r>
+      <w:proofErr w:type="spellEnd"/>
+      <w:r>
+        <w:rPr>
+          <w:sz w:val="24"/>
+          <w:szCs w:val="24"/>
+        </w:rPr>
+        <w:t xml:space="preserve"> </w:t>
+      </w:r>
+      <w:proofErr w:type="spellStart"/>
+      <w:r>
+        <w:rPr>
+          <w:sz w:val="24"/>
+          <w:szCs w:val="24"/>
+        </w:rPr>
+        <w:t>interfejse</w:t>
+      </w:r>
+      <w:proofErr w:type="spellEnd"/>
+      <w:r>
+        <w:rPr>
+          <w:sz w:val="24"/>
+          <w:szCs w:val="24"/>
+        </w:rPr>
+        <w:t xml:space="preserve"> koji </w:t>
+      </w:r>
+      <w:proofErr w:type="spellStart"/>
+      <w:r>
+        <w:rPr>
+          <w:sz w:val="24"/>
+          <w:szCs w:val="24"/>
+        </w:rPr>
+        <w:t>su</w:t>
+      </w:r>
+      <w:proofErr w:type="spellEnd"/>
+      <w:r>
+        <w:rPr>
+          <w:sz w:val="24"/>
+          <w:szCs w:val="24"/>
+        </w:rPr>
+        <w:t xml:space="preserve"> </w:t>
+      </w:r>
+      <w:proofErr w:type="spellStart"/>
+      <w:r>
+        <w:rPr>
+          <w:sz w:val="24"/>
+          <w:szCs w:val="24"/>
+        </w:rPr>
+        <w:t>anotirani</w:t>
+      </w:r>
+      <w:proofErr w:type="spellEnd"/>
+      <w:r>
+        <w:rPr>
+          <w:sz w:val="24"/>
+          <w:szCs w:val="24"/>
+        </w:rPr>
+        <w:t xml:space="preserve"> </w:t>
+      </w:r>
+      <w:proofErr w:type="spellStart"/>
+      <w:r>
+        <w:rPr>
+          <w:sz w:val="24"/>
+          <w:szCs w:val="24"/>
+        </w:rPr>
+        <w:t>sa</w:t>
+      </w:r>
+      <w:proofErr w:type="spellEnd"/>
+      <w:r>
+        <w:rPr>
+          <w:sz w:val="24"/>
+          <w:szCs w:val="24"/>
+        </w:rPr>
+        <w:t xml:space="preserve"> @FeignClient. </w:t>
+      </w:r>
+      <w:proofErr w:type="spellStart"/>
+      <w:r>
+        <w:rPr>
+          <w:sz w:val="24"/>
+          <w:szCs w:val="24"/>
+        </w:rPr>
+        <w:t>Primjer</w:t>
+      </w:r>
+      <w:proofErr w:type="spellEnd"/>
+      <w:r>
+        <w:rPr>
+          <w:sz w:val="24"/>
+          <w:szCs w:val="24"/>
+        </w:rPr>
+        <w:t xml:space="preserve"> </w:t>
+      </w:r>
+      <w:proofErr w:type="spellStart"/>
+      <w:r>
+        <w:rPr>
+          <w:sz w:val="24"/>
+          <w:szCs w:val="24"/>
+        </w:rPr>
+        <w:t>jednog</w:t>
+      </w:r>
+      <w:proofErr w:type="spellEnd"/>
+      <w:r>
+        <w:rPr>
+          <w:sz w:val="24"/>
+          <w:szCs w:val="24"/>
+        </w:rPr>
+        <w:t xml:space="preserve"> </w:t>
+      </w:r>
+      <w:proofErr w:type="spellStart"/>
+      <w:r>
+        <w:rPr>
+          <w:sz w:val="24"/>
+          <w:szCs w:val="24"/>
+        </w:rPr>
+        <w:t>klijenta</w:t>
+      </w:r>
+      <w:proofErr w:type="spellEnd"/>
+      <w:r>
+        <w:rPr>
+          <w:sz w:val="24"/>
+          <w:szCs w:val="24"/>
+        </w:rPr>
+        <w:t>:</w:t>
       </w:r>
     </w:p>
     <w:p>
@@ -5416,7 +7737,7 @@
                     <pic:cNvPicPr/>
                   </pic:nvPicPr>
                   <pic:blipFill>
-                    <a:blip r:embed="rId43"/>
+                    <a:blip r:embed="rId42"/>
                     <a:stretch>
                       <a:fillRect/>
                     </a:stretch>
@@ -5498,7 +7819,23 @@
           <w:sz w:val="24"/>
           <w:szCs w:val="24"/>
         </w:rPr>
-        <w:t>@PathVariable, @RequestBody i dr.</w:t>
+        <w:t xml:space="preserve">@PathVariable, @RequestBody </w:t>
+      </w:r>
+      <w:proofErr w:type="spellStart"/>
+      <w:r>
+        <w:rPr>
+          <w:sz w:val="24"/>
+          <w:szCs w:val="24"/>
+        </w:rPr>
+        <w:t>i</w:t>
+      </w:r>
+      <w:proofErr w:type="spellEnd"/>
+      <w:r>
+        <w:rPr>
+          <w:sz w:val="24"/>
+          <w:szCs w:val="24"/>
+        </w:rPr>
+        <w:t xml:space="preserve"> dr.</w:t>
       </w:r>
     </w:p>
     <w:p>
@@ -5515,7 +7852,343 @@
           <w:szCs w:val="24"/>
         </w:rPr>
         <w:tab/>
-        <w:t>Spring Cloud kreira default konfiguraciju za svakog imenovanog klijenta koristeći FeignClientsConfiguration klasu, koja sadrži određene bean-ove, a mi po potrebi možemo napraviti custom konfiguraciju i redefinisati neke od tih bean</w:t>
+        <w:t xml:space="preserve">Spring Cloud </w:t>
+      </w:r>
+      <w:proofErr w:type="spellStart"/>
+      <w:r>
+        <w:rPr>
+          <w:sz w:val="24"/>
+          <w:szCs w:val="24"/>
+        </w:rPr>
+        <w:t>kreira</w:t>
+      </w:r>
+      <w:proofErr w:type="spellEnd"/>
+      <w:r>
+        <w:rPr>
+          <w:sz w:val="24"/>
+          <w:szCs w:val="24"/>
+        </w:rPr>
+        <w:t xml:space="preserve"> default </w:t>
+      </w:r>
+      <w:proofErr w:type="spellStart"/>
+      <w:r>
+        <w:rPr>
+          <w:sz w:val="24"/>
+          <w:szCs w:val="24"/>
+        </w:rPr>
+        <w:t>konfiguraciju</w:t>
+      </w:r>
+      <w:proofErr w:type="spellEnd"/>
+      <w:r>
+        <w:rPr>
+          <w:sz w:val="24"/>
+          <w:szCs w:val="24"/>
+        </w:rPr>
+        <w:t xml:space="preserve"> za </w:t>
+      </w:r>
+      <w:proofErr w:type="spellStart"/>
+      <w:r>
+        <w:rPr>
+          <w:sz w:val="24"/>
+          <w:szCs w:val="24"/>
+        </w:rPr>
+        <w:t>svakog</w:t>
+      </w:r>
+      <w:proofErr w:type="spellEnd"/>
+      <w:r>
+        <w:rPr>
+          <w:sz w:val="24"/>
+          <w:szCs w:val="24"/>
+        </w:rPr>
+        <w:t xml:space="preserve"> </w:t>
+      </w:r>
+      <w:proofErr w:type="spellStart"/>
+      <w:r>
+        <w:rPr>
+          <w:sz w:val="24"/>
+          <w:szCs w:val="24"/>
+        </w:rPr>
+        <w:t>imenovanog</w:t>
+      </w:r>
+      <w:proofErr w:type="spellEnd"/>
+      <w:r>
+        <w:rPr>
+          <w:sz w:val="24"/>
+          <w:szCs w:val="24"/>
+        </w:rPr>
+        <w:t xml:space="preserve"> </w:t>
+      </w:r>
+      <w:proofErr w:type="spellStart"/>
+      <w:r>
+        <w:rPr>
+          <w:sz w:val="24"/>
+          <w:szCs w:val="24"/>
+        </w:rPr>
+        <w:t>klijenta</w:t>
+      </w:r>
+      <w:proofErr w:type="spellEnd"/>
+      <w:r>
+        <w:rPr>
+          <w:sz w:val="24"/>
+          <w:szCs w:val="24"/>
+        </w:rPr>
+        <w:t xml:space="preserve"> </w:t>
+      </w:r>
+      <w:proofErr w:type="spellStart"/>
+      <w:r>
+        <w:rPr>
+          <w:sz w:val="24"/>
+          <w:szCs w:val="24"/>
+        </w:rPr>
+        <w:t>koristeći</w:t>
+      </w:r>
+      <w:proofErr w:type="spellEnd"/>
+      <w:r>
+        <w:rPr>
+          <w:sz w:val="24"/>
+          <w:szCs w:val="24"/>
+        </w:rPr>
+        <w:t xml:space="preserve"> </w:t>
+      </w:r>
+      <w:proofErr w:type="spellStart"/>
+      <w:r>
+        <w:rPr>
+          <w:sz w:val="24"/>
+          <w:szCs w:val="24"/>
+        </w:rPr>
+        <w:t>FeignClientsConfiguration</w:t>
+      </w:r>
+      <w:proofErr w:type="spellEnd"/>
+      <w:r>
+        <w:rPr>
+          <w:sz w:val="24"/>
+          <w:szCs w:val="24"/>
+        </w:rPr>
+        <w:t xml:space="preserve"> </w:t>
+      </w:r>
+      <w:proofErr w:type="spellStart"/>
+      <w:r>
+        <w:rPr>
+          <w:sz w:val="24"/>
+          <w:szCs w:val="24"/>
+        </w:rPr>
+        <w:t>klasu</w:t>
+      </w:r>
+      <w:proofErr w:type="spellEnd"/>
+      <w:r>
+        <w:rPr>
+          <w:sz w:val="24"/>
+          <w:szCs w:val="24"/>
+        </w:rPr>
+        <w:t xml:space="preserve">, </w:t>
+      </w:r>
+      <w:proofErr w:type="spellStart"/>
+      <w:r>
+        <w:rPr>
+          <w:sz w:val="24"/>
+          <w:szCs w:val="24"/>
+        </w:rPr>
+        <w:t>koja</w:t>
+      </w:r>
+      <w:proofErr w:type="spellEnd"/>
+      <w:r>
+        <w:rPr>
+          <w:sz w:val="24"/>
+          <w:szCs w:val="24"/>
+        </w:rPr>
+        <w:t xml:space="preserve"> </w:t>
+      </w:r>
+      <w:proofErr w:type="spellStart"/>
+      <w:r>
+        <w:rPr>
+          <w:sz w:val="24"/>
+          <w:szCs w:val="24"/>
+        </w:rPr>
+        <w:t>sadrži</w:t>
+      </w:r>
+      <w:proofErr w:type="spellEnd"/>
+      <w:r>
+        <w:rPr>
+          <w:sz w:val="24"/>
+          <w:szCs w:val="24"/>
+        </w:rPr>
+        <w:t xml:space="preserve"> </w:t>
+      </w:r>
+      <w:proofErr w:type="spellStart"/>
+      <w:r>
+        <w:rPr>
+          <w:sz w:val="24"/>
+          <w:szCs w:val="24"/>
+        </w:rPr>
+        <w:t>određene</w:t>
+      </w:r>
+      <w:proofErr w:type="spellEnd"/>
+      <w:r>
+        <w:rPr>
+          <w:sz w:val="24"/>
+          <w:szCs w:val="24"/>
+        </w:rPr>
+        <w:t xml:space="preserve"> bean-</w:t>
+      </w:r>
+      <w:proofErr w:type="spellStart"/>
+      <w:r>
+        <w:rPr>
+          <w:sz w:val="24"/>
+          <w:szCs w:val="24"/>
+        </w:rPr>
+        <w:t>ove</w:t>
+      </w:r>
+      <w:proofErr w:type="spellEnd"/>
+      <w:r>
+        <w:rPr>
+          <w:sz w:val="24"/>
+          <w:szCs w:val="24"/>
+        </w:rPr>
+        <w:t xml:space="preserve">, a mi po </w:t>
+      </w:r>
+      <w:proofErr w:type="spellStart"/>
+      <w:r>
+        <w:rPr>
+          <w:sz w:val="24"/>
+          <w:szCs w:val="24"/>
+        </w:rPr>
+        <w:t>potrebi</w:t>
+      </w:r>
+      <w:proofErr w:type="spellEnd"/>
+      <w:r>
+        <w:rPr>
+          <w:sz w:val="24"/>
+          <w:szCs w:val="24"/>
+        </w:rPr>
+        <w:t xml:space="preserve"> </w:t>
+      </w:r>
+      <w:proofErr w:type="spellStart"/>
+      <w:r>
+        <w:rPr>
+          <w:sz w:val="24"/>
+          <w:szCs w:val="24"/>
+        </w:rPr>
+        <w:t>možemo</w:t>
+      </w:r>
+      <w:proofErr w:type="spellEnd"/>
+      <w:r>
+        <w:rPr>
+          <w:sz w:val="24"/>
+          <w:szCs w:val="24"/>
+        </w:rPr>
+        <w:t xml:space="preserve"> </w:t>
+      </w:r>
+      <w:proofErr w:type="spellStart"/>
+      <w:r>
+        <w:rPr>
+          <w:sz w:val="24"/>
+          <w:szCs w:val="24"/>
+        </w:rPr>
+        <w:t>napraviti</w:t>
+      </w:r>
+      <w:proofErr w:type="spellEnd"/>
+      <w:r>
+        <w:rPr>
+          <w:sz w:val="24"/>
+          <w:szCs w:val="24"/>
+        </w:rPr>
+        <w:t xml:space="preserve"> custom </w:t>
+      </w:r>
+      <w:proofErr w:type="spellStart"/>
+      <w:r>
+        <w:rPr>
+          <w:sz w:val="24"/>
+          <w:szCs w:val="24"/>
+        </w:rPr>
+        <w:t>konfiguraciju</w:t>
+      </w:r>
+      <w:proofErr w:type="spellEnd"/>
+      <w:r>
+        <w:rPr>
+          <w:sz w:val="24"/>
+          <w:szCs w:val="24"/>
+        </w:rPr>
+        <w:t xml:space="preserve"> </w:t>
+      </w:r>
+      <w:proofErr w:type="spellStart"/>
+      <w:r>
+        <w:rPr>
+          <w:sz w:val="24"/>
+          <w:szCs w:val="24"/>
+        </w:rPr>
+        <w:t>i</w:t>
+      </w:r>
+      <w:proofErr w:type="spellEnd"/>
+      <w:r>
+        <w:rPr>
+          <w:sz w:val="24"/>
+          <w:szCs w:val="24"/>
+        </w:rPr>
+        <w:t xml:space="preserve"> </w:t>
+      </w:r>
+      <w:proofErr w:type="spellStart"/>
+      <w:r>
+        <w:rPr>
+          <w:sz w:val="24"/>
+          <w:szCs w:val="24"/>
+        </w:rPr>
+        <w:t>redefinisati</w:t>
+      </w:r>
+      <w:proofErr w:type="spellEnd"/>
+      <w:r>
+        <w:rPr>
+          <w:sz w:val="24"/>
+          <w:szCs w:val="24"/>
+        </w:rPr>
+        <w:t xml:space="preserve"> </w:t>
+      </w:r>
+      <w:proofErr w:type="spellStart"/>
+      <w:r>
+        <w:rPr>
+          <w:sz w:val="24"/>
+          <w:szCs w:val="24"/>
+        </w:rPr>
+        <w:t>neke</w:t>
+      </w:r>
+      <w:proofErr w:type="spellEnd"/>
+      <w:r>
+        <w:rPr>
+          <w:sz w:val="24"/>
+          <w:szCs w:val="24"/>
+        </w:rPr>
+        <w:t xml:space="preserve"> </w:t>
+      </w:r>
+      <w:proofErr w:type="spellStart"/>
+      <w:r>
+        <w:rPr>
+          <w:sz w:val="24"/>
+          <w:szCs w:val="24"/>
+        </w:rPr>
+        <w:t>od</w:t>
+      </w:r>
+      <w:proofErr w:type="spellEnd"/>
+      <w:r>
+        <w:rPr>
+          <w:sz w:val="24"/>
+          <w:szCs w:val="24"/>
+        </w:rPr>
+        <w:t xml:space="preserve"> </w:t>
+      </w:r>
+      <w:proofErr w:type="spellStart"/>
+      <w:r>
+        <w:rPr>
+          <w:sz w:val="24"/>
+          <w:szCs w:val="24"/>
+        </w:rPr>
+        <w:t>tih</w:t>
+      </w:r>
+      <w:proofErr w:type="spellEnd"/>
+      <w:r>
+        <w:rPr>
+          <w:sz w:val="24"/>
+          <w:szCs w:val="24"/>
+        </w:rPr>
+        <w:t xml:space="preserve"> bean</w:t>
       </w:r>
       <w:r>
         <w:rPr>
@@ -5547,8 +8220,16 @@
           <w:szCs w:val="24"/>
         </w:rPr>
         <w:tab/>
+      </w:r>
+      <w:proofErr w:type="spellStart"/>
+      <w:r>
+        <w:rPr>
+          <w:sz w:val="24"/>
+          <w:szCs w:val="24"/>
+        </w:rPr>
         <w:t>Mogu</w:t>
       </w:r>
+      <w:proofErr w:type="spellEnd"/>
       <w:r>
         <w:rPr>
           <w:sz w:val="24"/>
@@ -5598,7 +8279,7 @@
                     <pic:cNvPicPr/>
                   </pic:nvPicPr>
                   <pic:blipFill>
-                    <a:blip r:embed="rId44"/>
+                    <a:blip r:embed="rId43"/>
                     <a:stretch>
                       <a:fillRect/>
                     </a:stretch>
@@ -5624,10 +8305,12 @@
         <w:pStyle w:val="Heading1"/>
       </w:pPr>
       <w:bookmarkStart w:id="7" w:name="_Toc138080099"/>
+      <w:proofErr w:type="spellStart"/>
       <w:r>
         <w:t>MapStruct</w:t>
       </w:r>
       <w:bookmarkEnd w:id="7"/>
+      <w:proofErr w:type="spellEnd"/>
     </w:p>
     <w:p/>
     <w:p>
@@ -5675,17 +8358,33 @@
         </w:rPr>
         <w:t xml:space="preserve">Performanse su daleko bolje od ModelMapper-a i nudi različite dodatne funkcionalnosti. Detaljno poređenje je dato ovdje: </w:t>
       </w:r>
-      <w:hyperlink r:id="rId45" w:history="1">
-        <w:r>
-          <w:rPr>
-            <w:rStyle w:val="Hyperlink"/>
-            <w:sz w:val="24"/>
-            <w:szCs w:val="24"/>
-            <w:lang w:val="sr-Latn-BA"/>
-          </w:rPr>
-          <w:t>https://www.baeldung.com/java-performance-mapping-frameworks</w:t>
-        </w:r>
-      </w:hyperlink>
+      <w:r>
+        <w:fldChar w:fldCharType="begin"/>
+      </w:r>
+      <w:r>
+        <w:instrText>HYPERLINK "https://www.baeldung.com/java-performance-mapping-frameworks"</w:instrText>
+      </w:r>
+      <w:r>
+        <w:fldChar w:fldCharType="separate"/>
+      </w:r>
+      <w:r>
+        <w:rPr>
+          <w:rStyle w:val="Hyperlink"/>
+          <w:sz w:val="24"/>
+          <w:szCs w:val="24"/>
+          <w:lang w:val="sr-Latn-BA"/>
+        </w:rPr>
+        <w:t>https://www.baeldung.com/java-performance-mapping-frameworks</w:t>
+      </w:r>
+      <w:r>
+        <w:rPr>
+          <w:rStyle w:val="Hyperlink"/>
+          <w:sz w:val="24"/>
+          <w:szCs w:val="24"/>
+          <w:lang w:val="sr-Latn-BA"/>
+        </w:rPr>
+        <w:fldChar w:fldCharType="end"/>
+      </w:r>
       <w:r>
         <w:rPr>
           <w:sz w:val="24"/>
@@ -5725,7 +8424,7 @@
                     <pic:cNvPicPr/>
                   </pic:nvPicPr>
                   <pic:blipFill rotWithShape="1">
-                    <a:blip r:embed="rId46"/>
+                    <a:blip r:embed="rId44"/>
                     <a:srcRect t="8752" r="486"/>
                     <a:stretch/>
                   </pic:blipFill>
@@ -5758,10 +8457,12 @@
         <w:pStyle w:val="Heading2"/>
       </w:pPr>
       <w:bookmarkStart w:id="9" w:name="_Toc138080101"/>
+      <w:proofErr w:type="spellStart"/>
       <w:r>
         <w:t>Upotreba</w:t>
       </w:r>
       <w:bookmarkEnd w:id="9"/>
+      <w:proofErr w:type="spellEnd"/>
     </w:p>
     <w:p/>
     <w:p>
@@ -5774,6 +8475,7 @@
           <w:lang w:val="sr-Latn-BA"/>
         </w:rPr>
       </w:pPr>
+      <w:proofErr w:type="spellStart"/>
       <w:r>
         <w:rPr>
           <w:sz w:val="24"/>
@@ -5781,20 +8483,254 @@
         </w:rPr>
         <w:t>MapStruct</w:t>
       </w:r>
-      <w:r>
-        <w:rPr>
-          <w:sz w:val="24"/>
-          <w:szCs w:val="24"/>
-        </w:rPr>
-        <w:t xml:space="preserve"> je Java Bean maper. Sa ovim maperom samo je potrebno kreirati interfejse, a sama biblioteka automatski kreira implementaciju tokom kompajliranja. </w:t>
-      </w:r>
-      <w:r>
-        <w:rPr>
-          <w:sz w:val="24"/>
-          <w:szCs w:val="24"/>
-        </w:rPr>
-        <w:t>Da bi se to omogu</w:t>
-      </w:r>
+      <w:proofErr w:type="spellEnd"/>
+      <w:r>
+        <w:rPr>
+          <w:sz w:val="24"/>
+          <w:szCs w:val="24"/>
+        </w:rPr>
+        <w:t xml:space="preserve"> je Java Bean </w:t>
+      </w:r>
+      <w:proofErr w:type="spellStart"/>
+      <w:r>
+        <w:rPr>
+          <w:sz w:val="24"/>
+          <w:szCs w:val="24"/>
+        </w:rPr>
+        <w:t>maper</w:t>
+      </w:r>
+      <w:proofErr w:type="spellEnd"/>
+      <w:r>
+        <w:rPr>
+          <w:sz w:val="24"/>
+          <w:szCs w:val="24"/>
+        </w:rPr>
+        <w:t xml:space="preserve">. Sa </w:t>
+      </w:r>
+      <w:proofErr w:type="spellStart"/>
+      <w:r>
+        <w:rPr>
+          <w:sz w:val="24"/>
+          <w:szCs w:val="24"/>
+        </w:rPr>
+        <w:t>ovim</w:t>
+      </w:r>
+      <w:proofErr w:type="spellEnd"/>
+      <w:r>
+        <w:rPr>
+          <w:sz w:val="24"/>
+          <w:szCs w:val="24"/>
+        </w:rPr>
+        <w:t xml:space="preserve"> </w:t>
+      </w:r>
+      <w:proofErr w:type="spellStart"/>
+      <w:r>
+        <w:rPr>
+          <w:sz w:val="24"/>
+          <w:szCs w:val="24"/>
+        </w:rPr>
+        <w:t>maperom</w:t>
+      </w:r>
+      <w:proofErr w:type="spellEnd"/>
+      <w:r>
+        <w:rPr>
+          <w:sz w:val="24"/>
+          <w:szCs w:val="24"/>
+        </w:rPr>
+        <w:t xml:space="preserve"> </w:t>
+      </w:r>
+      <w:proofErr w:type="spellStart"/>
+      <w:r>
+        <w:rPr>
+          <w:sz w:val="24"/>
+          <w:szCs w:val="24"/>
+        </w:rPr>
+        <w:t>samo</w:t>
+      </w:r>
+      <w:proofErr w:type="spellEnd"/>
+      <w:r>
+        <w:rPr>
+          <w:sz w:val="24"/>
+          <w:szCs w:val="24"/>
+        </w:rPr>
+        <w:t xml:space="preserve"> je </w:t>
+      </w:r>
+      <w:proofErr w:type="spellStart"/>
+      <w:r>
+        <w:rPr>
+          <w:sz w:val="24"/>
+          <w:szCs w:val="24"/>
+        </w:rPr>
+        <w:t>potrebno</w:t>
+      </w:r>
+      <w:proofErr w:type="spellEnd"/>
+      <w:r>
+        <w:rPr>
+          <w:sz w:val="24"/>
+          <w:szCs w:val="24"/>
+        </w:rPr>
+        <w:t xml:space="preserve"> </w:t>
+      </w:r>
+      <w:proofErr w:type="spellStart"/>
+      <w:r>
+        <w:rPr>
+          <w:sz w:val="24"/>
+          <w:szCs w:val="24"/>
+        </w:rPr>
+        <w:t>kreirati</w:t>
+      </w:r>
+      <w:proofErr w:type="spellEnd"/>
+      <w:r>
+        <w:rPr>
+          <w:sz w:val="24"/>
+          <w:szCs w:val="24"/>
+        </w:rPr>
+        <w:t xml:space="preserve"> </w:t>
+      </w:r>
+      <w:proofErr w:type="spellStart"/>
+      <w:r>
+        <w:rPr>
+          <w:sz w:val="24"/>
+          <w:szCs w:val="24"/>
+        </w:rPr>
+        <w:t>interfejse</w:t>
+      </w:r>
+      <w:proofErr w:type="spellEnd"/>
+      <w:r>
+        <w:rPr>
+          <w:sz w:val="24"/>
+          <w:szCs w:val="24"/>
+        </w:rPr>
+        <w:t xml:space="preserve">, a </w:t>
+      </w:r>
+      <w:proofErr w:type="spellStart"/>
+      <w:r>
+        <w:rPr>
+          <w:sz w:val="24"/>
+          <w:szCs w:val="24"/>
+        </w:rPr>
+        <w:t>sama</w:t>
+      </w:r>
+      <w:proofErr w:type="spellEnd"/>
+      <w:r>
+        <w:rPr>
+          <w:sz w:val="24"/>
+          <w:szCs w:val="24"/>
+        </w:rPr>
+        <w:t xml:space="preserve"> </w:t>
+      </w:r>
+      <w:proofErr w:type="spellStart"/>
+      <w:r>
+        <w:rPr>
+          <w:sz w:val="24"/>
+          <w:szCs w:val="24"/>
+        </w:rPr>
+        <w:t>biblioteka</w:t>
+      </w:r>
+      <w:proofErr w:type="spellEnd"/>
+      <w:r>
+        <w:rPr>
+          <w:sz w:val="24"/>
+          <w:szCs w:val="24"/>
+        </w:rPr>
+        <w:t xml:space="preserve"> </w:t>
+      </w:r>
+      <w:proofErr w:type="spellStart"/>
+      <w:r>
+        <w:rPr>
+          <w:sz w:val="24"/>
+          <w:szCs w:val="24"/>
+        </w:rPr>
+        <w:t>automatski</w:t>
+      </w:r>
+      <w:proofErr w:type="spellEnd"/>
+      <w:r>
+        <w:rPr>
+          <w:sz w:val="24"/>
+          <w:szCs w:val="24"/>
+        </w:rPr>
+        <w:t xml:space="preserve"> </w:t>
+      </w:r>
+      <w:proofErr w:type="spellStart"/>
+      <w:r>
+        <w:rPr>
+          <w:sz w:val="24"/>
+          <w:szCs w:val="24"/>
+        </w:rPr>
+        <w:t>kreira</w:t>
+      </w:r>
+      <w:proofErr w:type="spellEnd"/>
+      <w:r>
+        <w:rPr>
+          <w:sz w:val="24"/>
+          <w:szCs w:val="24"/>
+        </w:rPr>
+        <w:t xml:space="preserve"> </w:t>
+      </w:r>
+      <w:proofErr w:type="spellStart"/>
+      <w:r>
+        <w:rPr>
+          <w:sz w:val="24"/>
+          <w:szCs w:val="24"/>
+        </w:rPr>
+        <w:t>implementaciju</w:t>
+      </w:r>
+      <w:proofErr w:type="spellEnd"/>
+      <w:r>
+        <w:rPr>
+          <w:sz w:val="24"/>
+          <w:szCs w:val="24"/>
+        </w:rPr>
+        <w:t xml:space="preserve"> </w:t>
+      </w:r>
+      <w:proofErr w:type="spellStart"/>
+      <w:r>
+        <w:rPr>
+          <w:sz w:val="24"/>
+          <w:szCs w:val="24"/>
+        </w:rPr>
+        <w:t>tokom</w:t>
+      </w:r>
+      <w:proofErr w:type="spellEnd"/>
+      <w:r>
+        <w:rPr>
+          <w:sz w:val="24"/>
+          <w:szCs w:val="24"/>
+        </w:rPr>
+        <w:t xml:space="preserve"> </w:t>
+      </w:r>
+      <w:proofErr w:type="spellStart"/>
+      <w:r>
+        <w:rPr>
+          <w:sz w:val="24"/>
+          <w:szCs w:val="24"/>
+        </w:rPr>
+        <w:t>kompajliranja</w:t>
+      </w:r>
+      <w:proofErr w:type="spellEnd"/>
+      <w:r>
+        <w:rPr>
+          <w:sz w:val="24"/>
+          <w:szCs w:val="24"/>
+        </w:rPr>
+        <w:t xml:space="preserve">. </w:t>
+      </w:r>
+      <w:r>
+        <w:rPr>
+          <w:sz w:val="24"/>
+          <w:szCs w:val="24"/>
+        </w:rPr>
+        <w:t xml:space="preserve">Da bi se to </w:t>
+      </w:r>
+      <w:proofErr w:type="spellStart"/>
+      <w:r>
+        <w:rPr>
+          <w:sz w:val="24"/>
+          <w:szCs w:val="24"/>
+        </w:rPr>
+        <w:t>omogu</w:t>
+      </w:r>
+      <w:proofErr w:type="spellEnd"/>
       <w:r>
         <w:rPr>
           <w:sz w:val="24"/>
@@ -5837,8 +8773,48 @@
           <w:szCs w:val="24"/>
         </w:rPr>
         <w:tab/>
-        <w:t>Primjer mapera koji je kori</w:t>
-      </w:r>
+      </w:r>
+      <w:proofErr w:type="spellStart"/>
+      <w:r>
+        <w:rPr>
+          <w:sz w:val="24"/>
+          <w:szCs w:val="24"/>
+        </w:rPr>
+        <w:t>Primjer</w:t>
+      </w:r>
+      <w:proofErr w:type="spellEnd"/>
+      <w:r>
+        <w:rPr>
+          <w:sz w:val="24"/>
+          <w:szCs w:val="24"/>
+        </w:rPr>
+        <w:t xml:space="preserve"> </w:t>
+      </w:r>
+      <w:proofErr w:type="spellStart"/>
+      <w:r>
+        <w:rPr>
+          <w:sz w:val="24"/>
+          <w:szCs w:val="24"/>
+        </w:rPr>
+        <w:t>mapera</w:t>
+      </w:r>
+      <w:proofErr w:type="spellEnd"/>
+      <w:r>
+        <w:rPr>
+          <w:sz w:val="24"/>
+          <w:szCs w:val="24"/>
+        </w:rPr>
+        <w:t xml:space="preserve"> koji je </w:t>
+      </w:r>
+      <w:proofErr w:type="spellStart"/>
+      <w:r>
+        <w:rPr>
+          <w:sz w:val="24"/>
+          <w:szCs w:val="24"/>
+        </w:rPr>
+        <w:t>kori</w:t>
+      </w:r>
+      <w:proofErr w:type="spellEnd"/>
       <w:r>
         <w:rPr>
           <w:sz w:val="24"/>
@@ -5881,7 +8857,7 @@
                     <pic:cNvPicPr/>
                   </pic:nvPicPr>
                   <pic:blipFill>
-                    <a:blip r:embed="rId47"/>
+                    <a:blip r:embed="rId45"/>
                     <a:stretch>
                       <a:fillRect/>
                     </a:stretch>
@@ -5976,7 +8952,7 @@
                     <pic:cNvPicPr/>
                   </pic:nvPicPr>
                   <pic:blipFill>
-                    <a:blip r:embed="rId48"/>
+                    <a:blip r:embed="rId46"/>
                     <a:stretch>
                       <a:fillRect/>
                     </a:stretch>
@@ -6065,7 +9041,7 @@
                     <pic:cNvPicPr/>
                   </pic:nvPicPr>
                   <pic:blipFill>
-                    <a:blip r:embed="rId49"/>
+                    <a:blip r:embed="rId47"/>
                     <a:stretch>
                       <a:fillRect/>
                     </a:stretch>
@@ -6175,7 +9151,7 @@
                     <pic:cNvPicPr/>
                   </pic:nvPicPr>
                   <pic:blipFill>
-                    <a:blip r:embed="rId50"/>
+                    <a:blip r:embed="rId48"/>
                     <a:stretch>
                       <a:fillRect/>
                     </a:stretch>
@@ -6254,7 +9230,7 @@
                     <pic:cNvPicPr/>
                   </pic:nvPicPr>
                   <pic:blipFill>
-                    <a:blip r:embed="rId51"/>
+                    <a:blip r:embed="rId49"/>
                     <a:stretch>
                       <a:fillRect/>
                     </a:stretch>
@@ -6326,7 +9302,7 @@
                     <pic:cNvPicPr/>
                   </pic:nvPicPr>
                   <pic:blipFill>
-                    <a:blip r:embed="rId52"/>
+                    <a:blip r:embed="rId50"/>
                     <a:stretch>
                       <a:fillRect/>
                     </a:stretch>
@@ -6406,7 +9382,7 @@
                     <pic:cNvPicPr/>
                   </pic:nvPicPr>
                   <pic:blipFill>
-                    <a:blip r:embed="rId53"/>
+                    <a:blip r:embed="rId51"/>
                     <a:stretch>
                       <a:fillRect/>
                     </a:stretch>
@@ -6459,8 +9435,97 @@
           <w:sz w:val="24"/>
           <w:szCs w:val="24"/>
         </w:rPr>
-        <w:t>@Named anotacije i davanje imena jedini na</w:t>
-      </w:r>
+        <w:t xml:space="preserve">@Named </w:t>
+      </w:r>
+      <w:proofErr w:type="spellStart"/>
+      <w:r>
+        <w:rPr>
+          <w:sz w:val="24"/>
+          <w:szCs w:val="24"/>
+        </w:rPr>
+        <w:t>anotacije</w:t>
+      </w:r>
+      <w:proofErr w:type="spellEnd"/>
+      <w:r>
+        <w:rPr>
+          <w:sz w:val="24"/>
+          <w:szCs w:val="24"/>
+        </w:rPr>
+        <w:t xml:space="preserve"> </w:t>
+      </w:r>
+      <w:proofErr w:type="spellStart"/>
+      <w:r>
+        <w:rPr>
+          <w:sz w:val="24"/>
+          <w:szCs w:val="24"/>
+        </w:rPr>
+        <w:t>i</w:t>
+      </w:r>
+      <w:proofErr w:type="spellEnd"/>
+      <w:r>
+        <w:rPr>
+          <w:sz w:val="24"/>
+          <w:szCs w:val="24"/>
+        </w:rPr>
+        <w:t xml:space="preserve"> </w:t>
+      </w:r>
+      <w:proofErr w:type="spellStart"/>
+      <w:r>
+        <w:rPr>
+          <w:sz w:val="24"/>
+          <w:szCs w:val="24"/>
+        </w:rPr>
+        <w:t>davanje</w:t>
+      </w:r>
+      <w:proofErr w:type="spellEnd"/>
+      <w:r>
+        <w:rPr>
+          <w:sz w:val="24"/>
+          <w:szCs w:val="24"/>
+        </w:rPr>
+        <w:t xml:space="preserve"> </w:t>
+      </w:r>
+      <w:proofErr w:type="spellStart"/>
+      <w:r>
+        <w:rPr>
+          <w:sz w:val="24"/>
+          <w:szCs w:val="24"/>
+        </w:rPr>
+        <w:t>imena</w:t>
+      </w:r>
+      <w:proofErr w:type="spellEnd"/>
+      <w:r>
+        <w:rPr>
+          <w:sz w:val="24"/>
+          <w:szCs w:val="24"/>
+        </w:rPr>
+        <w:t xml:space="preserve"> </w:t>
+      </w:r>
+      <w:proofErr w:type="spellStart"/>
+      <w:r>
+        <w:rPr>
+          <w:sz w:val="24"/>
+          <w:szCs w:val="24"/>
+        </w:rPr>
+        <w:t>jedini</w:t>
+      </w:r>
+      <w:proofErr w:type="spellEnd"/>
+      <w:r>
+        <w:rPr>
+          <w:sz w:val="24"/>
+          <w:szCs w:val="24"/>
+        </w:rPr>
+        <w:t xml:space="preserve"> </w:t>
+      </w:r>
+      <w:proofErr w:type="spellStart"/>
+      <w:r>
+        <w:rPr>
+          <w:sz w:val="24"/>
+          <w:szCs w:val="24"/>
+        </w:rPr>
+        <w:t>na</w:t>
+      </w:r>
+      <w:proofErr w:type="spellEnd"/>
       <w:r>
         <w:rPr>
           <w:sz w:val="24"/>
@@ -6492,7 +9557,215 @@
           <w:sz w:val="24"/>
           <w:szCs w:val="24"/>
         </w:rPr>
-        <w:t>@BeforeMapping i @AfterMapping anotacija, koje označavaju metode koje se pozivaju prije i nakon mapiranja. Primjer korištenja:</w:t>
+        <w:t xml:space="preserve">@BeforeMapping </w:t>
+      </w:r>
+      <w:proofErr w:type="spellStart"/>
+      <w:r>
+        <w:rPr>
+          <w:sz w:val="24"/>
+          <w:szCs w:val="24"/>
+        </w:rPr>
+        <w:t>i</w:t>
+      </w:r>
+      <w:proofErr w:type="spellEnd"/>
+      <w:r>
+        <w:rPr>
+          <w:sz w:val="24"/>
+          <w:szCs w:val="24"/>
+        </w:rPr>
+        <w:t xml:space="preserve"> @AfterMapping </w:t>
+      </w:r>
+      <w:proofErr w:type="spellStart"/>
+      <w:r>
+        <w:rPr>
+          <w:sz w:val="24"/>
+          <w:szCs w:val="24"/>
+        </w:rPr>
+        <w:t>anotacija</w:t>
+      </w:r>
+      <w:proofErr w:type="spellEnd"/>
+      <w:r>
+        <w:rPr>
+          <w:sz w:val="24"/>
+          <w:szCs w:val="24"/>
+        </w:rPr>
+        <w:t xml:space="preserve">, </w:t>
+      </w:r>
+      <w:proofErr w:type="spellStart"/>
+      <w:r>
+        <w:rPr>
+          <w:sz w:val="24"/>
+          <w:szCs w:val="24"/>
+        </w:rPr>
+        <w:t>koje</w:t>
+      </w:r>
+      <w:proofErr w:type="spellEnd"/>
+      <w:r>
+        <w:rPr>
+          <w:sz w:val="24"/>
+          <w:szCs w:val="24"/>
+        </w:rPr>
+        <w:t xml:space="preserve"> </w:t>
+      </w:r>
+      <w:proofErr w:type="spellStart"/>
+      <w:r>
+        <w:rPr>
+          <w:sz w:val="24"/>
+          <w:szCs w:val="24"/>
+        </w:rPr>
+        <w:t>označavaju</w:t>
+      </w:r>
+      <w:proofErr w:type="spellEnd"/>
+      <w:r>
+        <w:rPr>
+          <w:sz w:val="24"/>
+          <w:szCs w:val="24"/>
+        </w:rPr>
+        <w:t xml:space="preserve"> </w:t>
+      </w:r>
+      <w:proofErr w:type="spellStart"/>
+      <w:r>
+        <w:rPr>
+          <w:sz w:val="24"/>
+          <w:szCs w:val="24"/>
+        </w:rPr>
+        <w:t>metode</w:t>
+      </w:r>
+      <w:proofErr w:type="spellEnd"/>
+      <w:r>
+        <w:rPr>
+          <w:sz w:val="24"/>
+          <w:szCs w:val="24"/>
+        </w:rPr>
+        <w:t xml:space="preserve"> </w:t>
+      </w:r>
+      <w:proofErr w:type="spellStart"/>
+      <w:r>
+        <w:rPr>
+          <w:sz w:val="24"/>
+          <w:szCs w:val="24"/>
+        </w:rPr>
+        <w:t>koje</w:t>
+      </w:r>
+      <w:proofErr w:type="spellEnd"/>
+      <w:r>
+        <w:rPr>
+          <w:sz w:val="24"/>
+          <w:szCs w:val="24"/>
+        </w:rPr>
+        <w:t xml:space="preserve"> se </w:t>
+      </w:r>
+      <w:proofErr w:type="spellStart"/>
+      <w:r>
+        <w:rPr>
+          <w:sz w:val="24"/>
+          <w:szCs w:val="24"/>
+        </w:rPr>
+        <w:t>pozivaju</w:t>
+      </w:r>
+      <w:proofErr w:type="spellEnd"/>
+      <w:r>
+        <w:rPr>
+          <w:sz w:val="24"/>
+          <w:szCs w:val="24"/>
+        </w:rPr>
+        <w:t xml:space="preserve"> </w:t>
+      </w:r>
+      <w:proofErr w:type="spellStart"/>
+      <w:r>
+        <w:rPr>
+          <w:sz w:val="24"/>
+          <w:szCs w:val="24"/>
+        </w:rPr>
+        <w:t>prije</w:t>
+      </w:r>
+      <w:proofErr w:type="spellEnd"/>
+      <w:r>
+        <w:rPr>
+          <w:sz w:val="24"/>
+          <w:szCs w:val="24"/>
+        </w:rPr>
+        <w:t xml:space="preserve"> </w:t>
+      </w:r>
+      <w:proofErr w:type="spellStart"/>
+      <w:r>
+        <w:rPr>
+          <w:sz w:val="24"/>
+          <w:szCs w:val="24"/>
+        </w:rPr>
+        <w:t>i</w:t>
+      </w:r>
+      <w:proofErr w:type="spellEnd"/>
+      <w:r>
+        <w:rPr>
+          <w:sz w:val="24"/>
+          <w:szCs w:val="24"/>
+        </w:rPr>
+        <w:t xml:space="preserve"> </w:t>
+      </w:r>
+      <w:proofErr w:type="spellStart"/>
+      <w:r>
+        <w:rPr>
+          <w:sz w:val="24"/>
+          <w:szCs w:val="24"/>
+        </w:rPr>
+        <w:t>nakon</w:t>
+      </w:r>
+      <w:proofErr w:type="spellEnd"/>
+      <w:r>
+        <w:rPr>
+          <w:sz w:val="24"/>
+          <w:szCs w:val="24"/>
+        </w:rPr>
+        <w:t xml:space="preserve"> </w:t>
+      </w:r>
+      <w:proofErr w:type="spellStart"/>
+      <w:r>
+        <w:rPr>
+          <w:sz w:val="24"/>
+          <w:szCs w:val="24"/>
+        </w:rPr>
+        <w:t>mapiranja</w:t>
+      </w:r>
+      <w:proofErr w:type="spellEnd"/>
+      <w:r>
+        <w:rPr>
+          <w:sz w:val="24"/>
+          <w:szCs w:val="24"/>
+        </w:rPr>
+        <w:t xml:space="preserve">. </w:t>
+      </w:r>
+      <w:proofErr w:type="spellStart"/>
+      <w:r>
+        <w:rPr>
+          <w:sz w:val="24"/>
+          <w:szCs w:val="24"/>
+        </w:rPr>
+        <w:t>Primjer</w:t>
+      </w:r>
+      <w:proofErr w:type="spellEnd"/>
+      <w:r>
+        <w:rPr>
+          <w:sz w:val="24"/>
+          <w:szCs w:val="24"/>
+        </w:rPr>
+        <w:t xml:space="preserve"> </w:t>
+      </w:r>
+      <w:proofErr w:type="spellStart"/>
+      <w:r>
+        <w:rPr>
+          <w:sz w:val="24"/>
+          <w:szCs w:val="24"/>
+        </w:rPr>
+        <w:t>korištenja</w:t>
+      </w:r>
+      <w:proofErr w:type="spellEnd"/>
+      <w:r>
+        <w:rPr>
+          <w:sz w:val="24"/>
+          <w:szCs w:val="24"/>
+        </w:rPr>
+        <w:t>:</w:t>
       </w:r>
     </w:p>
     <w:p>
@@ -6533,7 +9806,7 @@
                     <pic:cNvPicPr/>
                   </pic:nvPicPr>
                   <pic:blipFill>
-                    <a:blip r:embed="rId54">
+                    <a:blip r:embed="rId52">
                       <a:extLst>
                         <a:ext uri="{28A0092B-C50C-407E-A947-70E740481C1C}">
                           <a14:useLocalDpi xmlns:a14="http://schemas.microsoft.com/office/drawing/2010/main" val="0"/>
@@ -6615,7 +9888,7 @@
                     <pic:cNvPicPr/>
                   </pic:nvPicPr>
                   <pic:blipFill>
-                    <a:blip r:embed="rId55"/>
+                    <a:blip r:embed="rId53"/>
                     <a:stretch>
                       <a:fillRect/>
                     </a:stretch>
@@ -6658,12 +9931,181 @@
         </w:rPr>
         <w:tab/>
       </w:r>
-      <w:r>
-        <w:rPr>
-          <w:sz w:val="24"/>
-          <w:szCs w:val="24"/>
-        </w:rPr>
-        <w:t>Postoje još neke opcije poput defaultExpression-a kojim se specifikuje default vrijednost ukoliko je source polje null. Npr:</w:t>
+      <w:proofErr w:type="spellStart"/>
+      <w:r>
+        <w:rPr>
+          <w:sz w:val="24"/>
+          <w:szCs w:val="24"/>
+        </w:rPr>
+        <w:t>Postoje</w:t>
+      </w:r>
+      <w:proofErr w:type="spellEnd"/>
+      <w:r>
+        <w:rPr>
+          <w:sz w:val="24"/>
+          <w:szCs w:val="24"/>
+        </w:rPr>
+        <w:t xml:space="preserve"> </w:t>
+      </w:r>
+      <w:proofErr w:type="spellStart"/>
+      <w:r>
+        <w:rPr>
+          <w:sz w:val="24"/>
+          <w:szCs w:val="24"/>
+        </w:rPr>
+        <w:t>još</w:t>
+      </w:r>
+      <w:proofErr w:type="spellEnd"/>
+      <w:r>
+        <w:rPr>
+          <w:sz w:val="24"/>
+          <w:szCs w:val="24"/>
+        </w:rPr>
+        <w:t xml:space="preserve"> </w:t>
+      </w:r>
+      <w:proofErr w:type="spellStart"/>
+      <w:r>
+        <w:rPr>
+          <w:sz w:val="24"/>
+          <w:szCs w:val="24"/>
+        </w:rPr>
+        <w:t>neke</w:t>
+      </w:r>
+      <w:proofErr w:type="spellEnd"/>
+      <w:r>
+        <w:rPr>
+          <w:sz w:val="24"/>
+          <w:szCs w:val="24"/>
+        </w:rPr>
+        <w:t xml:space="preserve"> </w:t>
+      </w:r>
+      <w:proofErr w:type="spellStart"/>
+      <w:r>
+        <w:rPr>
+          <w:sz w:val="24"/>
+          <w:szCs w:val="24"/>
+        </w:rPr>
+        <w:t>opcije</w:t>
+      </w:r>
+      <w:proofErr w:type="spellEnd"/>
+      <w:r>
+        <w:rPr>
+          <w:sz w:val="24"/>
+          <w:szCs w:val="24"/>
+        </w:rPr>
+        <w:t xml:space="preserve"> </w:t>
+      </w:r>
+      <w:proofErr w:type="spellStart"/>
+      <w:r>
+        <w:rPr>
+          <w:sz w:val="24"/>
+          <w:szCs w:val="24"/>
+        </w:rPr>
+        <w:t>poput</w:t>
+      </w:r>
+      <w:proofErr w:type="spellEnd"/>
+      <w:r>
+        <w:rPr>
+          <w:sz w:val="24"/>
+          <w:szCs w:val="24"/>
+        </w:rPr>
+        <w:t xml:space="preserve"> </w:t>
+      </w:r>
+      <w:proofErr w:type="spellStart"/>
+      <w:r>
+        <w:rPr>
+          <w:sz w:val="24"/>
+          <w:szCs w:val="24"/>
+        </w:rPr>
+        <w:t>defaultExpression</w:t>
+      </w:r>
+      <w:proofErr w:type="spellEnd"/>
+      <w:r>
+        <w:rPr>
+          <w:sz w:val="24"/>
+          <w:szCs w:val="24"/>
+        </w:rPr>
+        <w:t xml:space="preserve">-a </w:t>
+      </w:r>
+      <w:proofErr w:type="spellStart"/>
+      <w:r>
+        <w:rPr>
+          <w:sz w:val="24"/>
+          <w:szCs w:val="24"/>
+        </w:rPr>
+        <w:t>kojim</w:t>
+      </w:r>
+      <w:proofErr w:type="spellEnd"/>
+      <w:r>
+        <w:rPr>
+          <w:sz w:val="24"/>
+          <w:szCs w:val="24"/>
+        </w:rPr>
+        <w:t xml:space="preserve"> se </w:t>
+      </w:r>
+      <w:proofErr w:type="spellStart"/>
+      <w:r>
+        <w:rPr>
+          <w:sz w:val="24"/>
+          <w:szCs w:val="24"/>
+        </w:rPr>
+        <w:t>specifikuje</w:t>
+      </w:r>
+      <w:proofErr w:type="spellEnd"/>
+      <w:r>
+        <w:rPr>
+          <w:sz w:val="24"/>
+          <w:szCs w:val="24"/>
+        </w:rPr>
+        <w:t xml:space="preserve"> default </w:t>
+      </w:r>
+      <w:proofErr w:type="spellStart"/>
+      <w:r>
+        <w:rPr>
+          <w:sz w:val="24"/>
+          <w:szCs w:val="24"/>
+        </w:rPr>
+        <w:t>vrijednost</w:t>
+      </w:r>
+      <w:proofErr w:type="spellEnd"/>
+      <w:r>
+        <w:rPr>
+          <w:sz w:val="24"/>
+          <w:szCs w:val="24"/>
+        </w:rPr>
+        <w:t xml:space="preserve"> </w:t>
+      </w:r>
+      <w:proofErr w:type="spellStart"/>
+      <w:r>
+        <w:rPr>
+          <w:sz w:val="24"/>
+          <w:szCs w:val="24"/>
+        </w:rPr>
+        <w:t>ukoliko</w:t>
+      </w:r>
+      <w:proofErr w:type="spellEnd"/>
+      <w:r>
+        <w:rPr>
+          <w:sz w:val="24"/>
+          <w:szCs w:val="24"/>
+        </w:rPr>
+        <w:t xml:space="preserve"> je source polje null. </w:t>
+      </w:r>
+      <w:proofErr w:type="spellStart"/>
+      <w:r>
+        <w:rPr>
+          <w:sz w:val="24"/>
+          <w:szCs w:val="24"/>
+        </w:rPr>
+        <w:t>Npr</w:t>
+      </w:r>
+      <w:proofErr w:type="spellEnd"/>
+      <w:r>
+        <w:rPr>
+          <w:sz w:val="24"/>
+          <w:szCs w:val="24"/>
+        </w:rPr>
+        <w:t>:</w:t>
       </w:r>
     </w:p>
     <w:p>
@@ -6697,7 +10139,7 @@
                     <pic:cNvPicPr/>
                   </pic:nvPicPr>
                   <pic:blipFill>
-                    <a:blip r:embed="rId56"/>
+                    <a:blip r:embed="rId54"/>
                     <a:stretch>
                       <a:fillRect/>
                     </a:stretch>
@@ -6776,7 +10218,7 @@
                     <pic:cNvPicPr/>
                   </pic:nvPicPr>
                   <pic:blipFill>
-                    <a:blip r:embed="rId57"/>
+                    <a:blip r:embed="rId55"/>
                     <a:stretch>
                       <a:fillRect/>
                     </a:stretch>
@@ -6959,7 +10401,7 @@
           <w:lang w:val="sr-Latn-BA"/>
         </w:rPr>
       </w:pPr>
-      <w:hyperlink r:id="rId58" w:history="1">
+      <w:hyperlink r:id="rId56" w:history="1">
         <w:r>
           <w:rPr>
             <w:rStyle w:val="Hyperlink"/>
@@ -6980,7 +10422,7 @@
           <w:lang w:val="sr-Latn-BA"/>
         </w:rPr>
       </w:pPr>
-      <w:hyperlink r:id="rId59" w:history="1">
+      <w:hyperlink r:id="rId57" w:history="1">
         <w:r>
           <w:rPr>
             <w:rStyle w:val="Hyperlink"/>
@@ -7001,7 +10443,7 @@
           <w:lang w:val="sr-Latn-BA"/>
         </w:rPr>
       </w:pPr>
-      <w:hyperlink r:id="rId60" w:history="1">
+      <w:hyperlink r:id="rId58" w:history="1">
         <w:r>
           <w:rPr>
             <w:rStyle w:val="Hyperlink"/>
@@ -7022,7 +10464,7 @@
           <w:lang w:val="sr-Latn-BA"/>
         </w:rPr>
       </w:pPr>
-      <w:hyperlink r:id="rId61" w:history="1">
+      <w:hyperlink r:id="rId59" w:history="1">
         <w:r>
           <w:rPr>
             <w:rStyle w:val="Hyperlink"/>
@@ -7043,7 +10485,7 @@
           <w:lang w:val="sr-Latn-BA"/>
         </w:rPr>
       </w:pPr>
-      <w:hyperlink r:id="rId62" w:history="1">
+      <w:hyperlink r:id="rId60" w:history="1">
         <w:r>
           <w:rPr>
             <w:rStyle w:val="Hyperlink"/>
@@ -7064,7 +10506,7 @@
           <w:lang w:val="sr-Latn-BA"/>
         </w:rPr>
       </w:pPr>
-      <w:hyperlink r:id="rId63" w:history="1">
+      <w:hyperlink r:id="rId61" w:history="1">
         <w:r>
           <w:rPr>
             <w:rStyle w:val="Hyperlink"/>
@@ -7085,7 +10527,7 @@
           <w:lang w:val="sr-Latn-BA"/>
         </w:rPr>
       </w:pPr>
-      <w:hyperlink r:id="rId64" w:history="1">
+      <w:hyperlink r:id="rId62" w:history="1">
         <w:r>
           <w:rPr>
             <w:rStyle w:val="Hyperlink"/>
@@ -7106,7 +10548,7 @@
           <w:lang w:val="sr-Latn-BA"/>
         </w:rPr>
       </w:pPr>
-      <w:hyperlink r:id="rId65" w:history="1">
+      <w:hyperlink r:id="rId63" w:history="1">
         <w:r>
           <w:rPr>
             <w:rStyle w:val="Hyperlink"/>
@@ -7125,6 +10567,26 @@
           <w:sz w:val="24"/>
           <w:szCs w:val="24"/>
           <w:lang w:val="sr-Latn-BA"/>
+        </w:rPr>
+      </w:pPr>
+      <w:hyperlink r:id="rId64" w:history="1">
+        <w:r>
+          <w:rPr>
+            <w:rStyle w:val="Hyperlink"/>
+            <w:sz w:val="24"/>
+            <w:szCs w:val="24"/>
+            <w:lang w:val="sr-Latn-BA"/>
+          </w:rPr>
+          <w:t>https://www.baeldung.com/java-reactor-flux-vs-mono</w:t>
+        </w:r>
+      </w:hyperlink>
+    </w:p>
+    <w:p>
+      <w:pPr>
+        <w:jc w:val="both"/>
+        <w:rPr>
+          <w:sz w:val="24"/>
+          <w:szCs w:val="24"/>
         </w:rPr>
       </w:pPr>
     </w:p>
@@ -7149,7 +10611,7 @@
 </file>
 
 <file path=word/numbering.xml><?xml version="1.0" encoding="utf-8"?>
-<w:numbering xmlns:wpc="http://schemas.microsoft.com/office/word/2010/wordprocessingCanvas" xmlns:cx="http://schemas.microsoft.com/office/drawing/2014/chartex" xmlns:cx1="http://schemas.microsoft.com/office/drawing/2015/9/8/chartex" xmlns:cx2="http://schemas.microsoft.com/office/drawing/2015/10/21/chartex" xmlns:cx3="http://schemas.microsoft.com/office/drawing/2016/5/9/chartex" xmlns:cx4="http://schemas.microsoft.com/office/drawing/2016/5/10/chartex" xmlns:cx5="http://schemas.microsoft.com/office/drawing/2016/5/11/chartex" xmlns:cx6="http://schemas.microsoft.com/office/drawing/2016/5/12/chartex" xmlns:cx7="http://schemas.microsoft.com/office/drawing/2016/5/13/chartex" xmlns:cx8="http://schemas.microsoft.com/office/drawing/2016/5/14/chartex" xmlns:mc="http://schemas.openxmlformats.org/markup-compatibility/2006" xmlns:aink="http://schemas.microsoft.com/office/drawing/2016/ink" xmlns:am3d="http://schemas.microsoft.com/office/drawing/2017/model3d" xmlns:o="urn:schemas-microsoft-com:office:office" xmlns:oel="http://schemas.microsoft.com/office/2019/extlst" xmlns:r="http://schemas.openxmlformats.org/officeDocument/2006/relationships" xmlns:m="http://schemas.openxmlformats.org/officeDocument/2006/math" xmlns:v="urn:schemas-microsoft-com:vml" xmlns:wp14="http://schemas.microsoft.com/office/word/2010/wordprocessingDrawing" xmlns:wp="http://schemas.openxmlformats.org/drawingml/2006/wordprocessingDrawing" xmlns:w10="urn:schemas-microsoft-com:office:word" xmlns:w="http://schemas.openxmlformats.org/wordprocessingml/2006/main" xmlns:w14="http://schemas.microsoft.com/office/word/2010/wordml" xmlns:w15="http://schemas.microsoft.com/office/word/2012/wordml" xmlns:w16cex="http://schemas.microsoft.com/office/word/2018/wordml/cex" xmlns:w16cid="http://schemas.microsoft.com/office/word/2016/wordml/cid" xmlns:w16="http://schemas.microsoft.com/office/word/2018/wordml" xmlns:w16du="http://schemas.microsoft.com/office/word/2023/wordml/word16du" xmlns:w16sdtdh="http://schemas.microsoft.com/office/word/2020/wordml/sdtdatahash" xmlns:w16se="http://schemas.microsoft.com/office/word/2015/wordml/symex" xmlns:wpg="http://schemas.microsoft.com/office/word/2010/wordprocessingGroup" xmlns:wpi="http://schemas.microsoft.com/office/word/2010/wordprocessingInk" xmlns:wne="http://schemas.microsoft.com/office/word/2006/wordml" xmlns:wps="http://schemas.microsoft.com/office/word/2010/wordprocessingShape" mc:Ignorable="w14 w15 w16se w16cid w16 w16cex w16sdtdh wp14">
+<w:numbering xmlns:wpc="http://schemas.microsoft.com/office/word/2010/wordprocessingCanvas" xmlns:cx="http://schemas.microsoft.com/office/drawing/2014/chartex" xmlns:cx1="http://schemas.microsoft.com/office/drawing/2015/9/8/chartex" xmlns:cx2="http://schemas.microsoft.com/office/drawing/2015/10/21/chartex" xmlns:cx3="http://schemas.microsoft.com/office/drawing/2016/5/9/chartex" xmlns:cx4="http://schemas.microsoft.com/office/drawing/2016/5/10/chartex" xmlns:cx5="http://schemas.microsoft.com/office/drawing/2016/5/11/chartex" xmlns:cx6="http://schemas.microsoft.com/office/drawing/2016/5/12/chartex" xmlns:cx7="http://schemas.microsoft.com/office/drawing/2016/5/13/chartex" xmlns:cx8="http://schemas.microsoft.com/office/drawing/2016/5/14/chartex" xmlns:mc="http://schemas.openxmlformats.org/markup-compatibility/2006" xmlns:aink="http://schemas.microsoft.com/office/drawing/2016/ink" xmlns:am3d="http://schemas.microsoft.com/office/drawing/2017/model3d" xmlns:o="urn:schemas-microsoft-com:office:office" xmlns:oel="http://schemas.microsoft.com/office/2019/extlst" xmlns:r="http://schemas.openxmlformats.org/officeDocument/2006/relationships" xmlns:m="http://schemas.openxmlformats.org/officeDocument/2006/math" xmlns:v="urn:schemas-microsoft-com:vml" xmlns:wp14="http://schemas.microsoft.com/office/word/2010/wordprocessingDrawing" xmlns:wp="http://schemas.openxmlformats.org/drawingml/2006/wordprocessingDrawing" xmlns:w10="urn:schemas-microsoft-com:office:word" xmlns:w="http://schemas.openxmlformats.org/wordprocessingml/2006/main" xmlns:w14="http://schemas.microsoft.com/office/word/2010/wordml" xmlns:w15="http://schemas.microsoft.com/office/word/2012/wordml" xmlns:w16cex="http://schemas.microsoft.com/office/word/2018/wordml/cex" xmlns:w16cid="http://schemas.microsoft.com/office/word/2016/wordml/cid" xmlns:w16="http://schemas.microsoft.com/office/word/2018/wordml" xmlns:w16sdtdh="http://schemas.microsoft.com/office/word/2020/wordml/sdtdatahash" xmlns:w16se="http://schemas.microsoft.com/office/word/2015/wordml/symex" xmlns:wpg="http://schemas.microsoft.com/office/word/2010/wordprocessingGroup" xmlns:wpi="http://schemas.microsoft.com/office/word/2010/wordprocessingInk" xmlns:wne="http://schemas.microsoft.com/office/word/2006/wordml" xmlns:wps="http://schemas.microsoft.com/office/word/2010/wordprocessingShape" mc:Ignorable="w14 w15 w16se w16cid w16 w16cex w16sdtdh wp14">
   <w:abstractNum w:abstractNumId="0" w15:restartNumberingAfterBreak="0">
     <w:nsid w:val="2D2F13DF"/>
     <w:multiLevelType w:val="hybridMultilevel"/>

</xml_diff>

<commit_message>
Added security - not working with jwt + spring security
</commit_message>
<xml_diff>
--- a/GraphQL-OpenFeign-MapStruct.docx
+++ b/GraphQL-OpenFeign-MapStruct.docx
@@ -1780,10 +1780,7 @@
                         <w:txbxContent>
                           <w:p>
                             <w:r>
-                              <w:t xml:space="preserve">     </w:t>
-                            </w:r>
-                            <w:r>
-                              <w:t>GraphQL</w:t>
+                              <w:t xml:space="preserve">     GraphQL</w:t>
                             </w:r>
                           </w:p>
                         </w:txbxContent>
@@ -1813,10 +1810,7 @@
                   <w:txbxContent>
                     <w:p>
                       <w:r>
-                        <w:t xml:space="preserve">     </w:t>
-                      </w:r>
-                      <w:r>
-                        <w:t>GraphQL</w:t>
+                        <w:t xml:space="preserve">     GraphQL</w:t>
                       </w:r>
                     </w:p>
                   </w:txbxContent>
@@ -2914,6 +2908,7 @@
     </w:p>
     <w:p>
       <w:pPr>
+        <w:ind w:firstLine="720"/>
         <w:jc w:val="both"/>
         <w:rPr>
           <w:sz w:val="24"/>
@@ -8523,6 +8518,7 @@
       </w:pPr>
       <w:r>
         <w:rPr>
+          <w:noProof/>
           <w:sz w:val="24"/>
           <w:szCs w:val="24"/>
           <w:lang w:val="sr-Latn-BA"/>

</xml_diff>